<commit_message>
Add algorithms and design patterns
</commit_message>
<xml_diff>
--- a/Final Report.docx
+++ b/Final Report.docx
@@ -329,7 +329,23 @@
           <w:szCs w:val="24"/>
           <w:lang w:val="tr-TR"/>
         </w:rPr>
-        <w:t>For build automation, we implemented the project by using Apache Maven [].</w:t>
+        <w:t xml:space="preserve">For </w:t>
+      </w:r>
+      <w:r>
+        <w:rPr>
+          <w:sz w:val="24"/>
+          <w:szCs w:val="24"/>
+          <w:lang w:val="tr-TR"/>
+        </w:rPr>
+        <w:t>package management</w:t>
+      </w:r>
+      <w:r>
+        <w:rPr>
+          <w:sz w:val="24"/>
+          <w:szCs w:val="24"/>
+          <w:lang w:val="tr-TR"/>
+        </w:rPr>
+        <w:t>, we implemented the project by using Apache Maven [].</w:t>
       </w:r>
     </w:p>
     <w:p>
@@ -675,6 +691,42 @@
     </w:p>
     <w:p>
       <w:pPr>
+        <w:spacing w:line="360" w:lineRule="auto"/>
+        <w:contextualSpacing/>
+        <w:jc w:val="both"/>
+        <w:rPr>
+          <w:sz w:val="24"/>
+          <w:szCs w:val="24"/>
+          <w:lang w:val="tr-TR"/>
+        </w:rPr>
+      </w:pPr>
+      <w:r>
+        <w:rPr>
+          <w:sz w:val="24"/>
+          <w:szCs w:val="24"/>
+          <w:lang w:val="tr-TR"/>
+        </w:rPr>
+        <w:t xml:space="preserve">For security purposes, peers should sign the transactions they upload such that if they contain malicious data, peers can be backtracked. There is a key pair in the system which consists of a public key and a private key. When a peer authenticates himself, the server gives him the private key. </w:t>
+      </w:r>
+      <w:r>
+        <w:rPr>
+          <w:sz w:val="24"/>
+          <w:szCs w:val="24"/>
+          <w:lang w:val="tr-TR"/>
+        </w:rPr>
+        <w:t xml:space="preserve">When he sends a transaction, he encrypts his username by the private key and other peers can validate it by using the public key. </w:t>
+      </w:r>
+      <w:r>
+        <w:rPr>
+          <w:sz w:val="24"/>
+          <w:szCs w:val="24"/>
+          <w:lang w:val="tr-TR"/>
+        </w:rPr>
+        <w:t xml:space="preserve">So when the transaction is put into the blockchain, username of the peer can be included in the block as a digital signature. </w:t>
+      </w:r>
+    </w:p>
+    <w:p>
+      <w:pPr>
         <w:pStyle w:val="ListParagraph"/>
         <w:numPr>
           <w:ilvl w:val="1"/>
@@ -699,6 +751,51 @@
     </w:p>
     <w:p>
       <w:pPr>
+        <w:spacing w:line="360" w:lineRule="auto"/>
+        <w:contextualSpacing/>
+        <w:jc w:val="both"/>
+        <w:rPr>
+          <w:sz w:val="24"/>
+          <w:szCs w:val="24"/>
+          <w:lang w:val="tr-TR"/>
+        </w:rPr>
+      </w:pPr>
+      <w:r>
+        <w:rPr>
+          <w:sz w:val="24"/>
+          <w:szCs w:val="24"/>
+          <w:lang w:val="tr-TR"/>
+        </w:rPr>
+        <w:t xml:space="preserve">When last hash of the blockchain is not the same with the majority of the peers, the peer must download the blocks from others to upload a new transaction. </w:t>
+      </w:r>
+      <w:r>
+        <w:rPr>
+          <w:sz w:val="24"/>
+          <w:szCs w:val="24"/>
+          <w:lang w:val="tr-TR"/>
+        </w:rPr>
+        <w:t xml:space="preserve">At first, he receives the full key </w:t>
+      </w:r>
+      <w:r>
+        <w:rPr>
+          <w:sz w:val="24"/>
+          <w:szCs w:val="24"/>
+          <w:lang w:val="tr-TR"/>
+        </w:rPr>
+        <w:lastRenderedPageBreak/>
+        <w:t>set from all of them and takes the ones in the majority. Then he decides which blocks he needs to get from others and according to that he sends the particular requests.</w:t>
+      </w:r>
+      <w:r>
+        <w:rPr>
+          <w:sz w:val="24"/>
+          <w:szCs w:val="24"/>
+          <w:lang w:val="tr-TR"/>
+        </w:rPr>
+        <w:t xml:space="preserve"> </w:t>
+      </w:r>
+    </w:p>
+    <w:p>
+      <w:pPr>
         <w:pStyle w:val="ListParagraph"/>
         <w:numPr>
           <w:ilvl w:val="1"/>
@@ -806,16 +903,7 @@
           <w:szCs w:val="24"/>
           <w:lang w:val="tr-TR"/>
         </w:rPr>
-        <w:t xml:space="preserve">This is ensured by putting the transactions </w:t>
-      </w:r>
-      <w:r>
-        <w:rPr>
-          <w:sz w:val="24"/>
-          <w:szCs w:val="24"/>
-          <w:lang w:val="tr-TR"/>
-        </w:rPr>
-        <w:lastRenderedPageBreak/>
-        <w:t xml:space="preserve">into a pending queue before they are validated. When they are validated, </w:t>
+        <w:t xml:space="preserve">This is ensured by putting the transactions into a pending queue before they are validated. When they are validated, </w:t>
       </w:r>
       <w:r>
         <w:rPr>
@@ -841,8 +929,6 @@
         </w:rPr>
         <w:t>when there are 4 transactions in the queue, the block is generated. If number of transactions does not become 4 for a long time, the block is generated with less number of transactions.</w:t>
       </w:r>
-      <w:bookmarkStart w:id="0" w:name="_GoBack"/>
-      <w:bookmarkEnd w:id="0"/>
     </w:p>
     <w:p>
       <w:pPr>
@@ -957,6 +1043,7 @@
           <w:sz w:val="28"/>
           <w:szCs w:val="28"/>
         </w:rPr>
+        <w:lastRenderedPageBreak/>
         <w:drawing>
           <wp:inline distT="0" distB="0" distL="0" distR="0" wp14:anchorId="5DCC4C25" wp14:editId="01920E2C">
             <wp:extent cx="4648200" cy="4888306"/>
@@ -1085,7 +1172,6 @@
           <w:szCs w:val="24"/>
           <w:lang w:val="tr-TR"/>
         </w:rPr>
-        <w:lastRenderedPageBreak/>
         <w:t xml:space="preserve">Blockchain of peer is managed by the Blockchain subsystem and it is kept in a local database which is managed by the DbManager subsystem. </w:t>
       </w:r>
       <w:r>
@@ -1161,6 +1247,7 @@
           <w:szCs w:val="28"/>
           <w:lang w:val="tr-TR"/>
         </w:rPr>
+        <w:lastRenderedPageBreak/>
         <w:t>GUI Subsystem</w:t>
       </w:r>
     </w:p>
@@ -3523,7 +3610,6 @@
     </w:p>
     <w:p>
       <w:pPr>
-        <w:ind w:left="720"/>
         <w:jc w:val="both"/>
         <w:rPr>
           <w:rFonts w:cs="Arial"/>
@@ -3539,7 +3625,7 @@
         </w:rPr>
         <w:lastRenderedPageBreak/>
         <w:drawing>
-          <wp:inline distT="0" distB="0" distL="0" distR="0" wp14:anchorId="705F0FDF" wp14:editId="09F0CDF5">
+          <wp:inline distT="0" distB="0" distL="0" distR="0" wp14:anchorId="2AE3A12F" wp14:editId="79AB424A">
             <wp:extent cx="2537858" cy="2034540"/>
             <wp:effectExtent l="0" t="0" r="0" b="3810"/>
             <wp:docPr id="16" name="Picture 16"/>
@@ -3577,7 +3663,6 @@
     </w:p>
     <w:p>
       <w:pPr>
-        <w:pStyle w:val="ListParagraph"/>
         <w:rPr>
           <w:b/>
           <w:sz w:val="24"/>
@@ -3605,7 +3690,6 @@
     </w:p>
     <w:p>
       <w:pPr>
-        <w:ind w:left="720"/>
         <w:jc w:val="both"/>
         <w:rPr>
           <w:rFonts w:cs="Arial"/>
@@ -4246,7 +4330,6 @@
     </w:p>
     <w:p>
       <w:pPr>
-        <w:ind w:left="360" w:firstLine="360"/>
         <w:jc w:val="both"/>
         <w:rPr>
           <w:rFonts w:cs="Arial"/>
@@ -4269,7 +4352,6 @@
     </w:p>
     <w:p>
       <w:pPr>
-        <w:ind w:left="360" w:firstLine="360"/>
         <w:jc w:val="both"/>
         <w:rPr>
           <w:rFonts w:cs="Arial"/>
@@ -4285,7 +4367,7 @@
         </w:rPr>
         <w:lastRenderedPageBreak/>
         <w:drawing>
-          <wp:inline distT="0" distB="0" distL="0" distR="0" wp14:anchorId="7619F1DD" wp14:editId="5C609E86">
+          <wp:inline distT="0" distB="0" distL="0" distR="0" wp14:anchorId="70AC7B80" wp14:editId="240AE306">
             <wp:extent cx="3703320" cy="2080260"/>
             <wp:effectExtent l="0" t="0" r="0" b="0"/>
             <wp:docPr id="17" name="Picture 17"/>
@@ -4323,7 +4405,6 @@
     </w:p>
     <w:p>
       <w:pPr>
-        <w:ind w:firstLine="720"/>
         <w:jc w:val="both"/>
         <w:rPr>
           <w:rFonts w:cs="Arial"/>
@@ -4530,7 +4611,6 @@
     </w:p>
     <w:p>
       <w:pPr>
-        <w:ind w:firstLine="720"/>
         <w:jc w:val="both"/>
         <w:rPr>
           <w:rFonts w:cs="Arial"/>
@@ -4640,7 +4720,6 @@
     </w:p>
     <w:p>
       <w:pPr>
-        <w:ind w:firstLine="720"/>
         <w:jc w:val="both"/>
         <w:rPr>
           <w:rFonts w:cs="Arial"/>
@@ -4988,7 +5067,6 @@
     </w:p>
     <w:p>
       <w:pPr>
-        <w:ind w:left="720"/>
         <w:jc w:val="both"/>
         <w:rPr>
           <w:rFonts w:cs="Arial"/>
@@ -5011,7 +5089,6 @@
     </w:p>
     <w:p>
       <w:pPr>
-        <w:ind w:left="720"/>
         <w:jc w:val="both"/>
         <w:rPr>
           <w:rFonts w:cs="Arial"/>
@@ -5027,7 +5104,7 @@
         </w:rPr>
         <w:lastRenderedPageBreak/>
         <w:drawing>
-          <wp:inline distT="0" distB="0" distL="0" distR="0" wp14:anchorId="01AE629C" wp14:editId="1A09ABAD">
+          <wp:inline distT="0" distB="0" distL="0" distR="0" wp14:anchorId="4A654D08" wp14:editId="2B49187B">
             <wp:extent cx="1653540" cy="1043940"/>
             <wp:effectExtent l="0" t="0" r="3810" b="3810"/>
             <wp:docPr id="20" name="Picture 20"/>
@@ -5065,7 +5142,6 @@
     </w:p>
     <w:p>
       <w:pPr>
-        <w:ind w:left="720"/>
         <w:jc w:val="both"/>
         <w:rPr>
           <w:rFonts w:cs="Arial"/>
@@ -5169,7 +5245,6 @@
     </w:p>
     <w:p>
       <w:pPr>
-        <w:ind w:left="720"/>
         <w:jc w:val="both"/>
         <w:rPr>
           <w:rFonts w:cs="Arial"/>
@@ -5260,7 +5335,6 @@
     </w:p>
     <w:p>
       <w:pPr>
-        <w:pStyle w:val="ListParagraph"/>
         <w:jc w:val="both"/>
         <w:rPr>
           <w:rFonts w:cs="Arial"/>
@@ -5283,7 +5357,6 @@
     </w:p>
     <w:p>
       <w:pPr>
-        <w:ind w:left="720"/>
         <w:jc w:val="both"/>
         <w:rPr>
           <w:rFonts w:cs="Arial"/>
@@ -5298,7 +5371,7 @@
           <w:noProof/>
         </w:rPr>
         <w:drawing>
-          <wp:inline distT="0" distB="0" distL="0" distR="0" wp14:anchorId="000BDDC0" wp14:editId="6246C752">
+          <wp:inline distT="0" distB="0" distL="0" distR="0" wp14:anchorId="68987071" wp14:editId="3B1E7EF6">
             <wp:extent cx="4663440" cy="1790700"/>
             <wp:effectExtent l="0" t="0" r="3810" b="0"/>
             <wp:docPr id="21" name="Picture 21"/>
@@ -5336,7 +5409,6 @@
     </w:p>
     <w:p>
       <w:pPr>
-        <w:ind w:left="720"/>
         <w:jc w:val="both"/>
         <w:rPr>
           <w:rFonts w:cs="Arial"/>
@@ -5368,7 +5440,6 @@
     </w:p>
     <w:p>
       <w:pPr>
-        <w:ind w:left="720"/>
         <w:jc w:val="both"/>
         <w:rPr>
           <w:rFonts w:cs="Arial"/>
@@ -5590,7 +5661,6 @@
     </w:p>
     <w:p>
       <w:pPr>
-        <w:ind w:left="720"/>
         <w:jc w:val="both"/>
         <w:rPr>
           <w:rFonts w:cs="Arial"/>
@@ -5641,7 +5711,6 @@
     </w:p>
     <w:p>
       <w:pPr>
-        <w:ind w:left="720"/>
         <w:jc w:val="both"/>
         <w:rPr>
           <w:rFonts w:cs="Arial"/>
@@ -5824,7 +5893,6 @@
     </w:p>
     <w:p>
       <w:pPr>
-        <w:ind w:firstLine="720"/>
         <w:jc w:val="both"/>
         <w:rPr>
           <w:rFonts w:cs="Arial"/>
@@ -5847,7 +5915,6 @@
     </w:p>
     <w:p>
       <w:pPr>
-        <w:ind w:firstLine="720"/>
         <w:jc w:val="both"/>
         <w:rPr>
           <w:noProof/>
@@ -5858,7 +5925,7 @@
           <w:noProof/>
         </w:rPr>
         <w:drawing>
-          <wp:inline distT="0" distB="0" distL="0" distR="0" wp14:anchorId="505973F3" wp14:editId="12C20C9E">
+          <wp:inline distT="0" distB="0" distL="0" distR="0" wp14:anchorId="7055500A" wp14:editId="13EC7A2F">
             <wp:extent cx="4358640" cy="4480560"/>
             <wp:effectExtent l="0" t="0" r="3810" b="0"/>
             <wp:docPr id="4" name="Picture 4"/>
@@ -8785,8 +8852,375 @@
           <w:szCs w:val="28"/>
           <w:lang w:val="tr-TR"/>
         </w:rPr>
-        <w:t>Design Patterns</w:t>
-      </w:r>
+        <w:t>Pattern Applications</w:t>
+      </w:r>
+    </w:p>
+    <w:p>
+      <w:pPr>
+        <w:rPr>
+          <w:b/>
+          <w:sz w:val="28"/>
+          <w:szCs w:val="28"/>
+          <w:lang w:val="tr-TR"/>
+        </w:rPr>
+      </w:pPr>
+      <w:r>
+        <w:rPr>
+          <w:b/>
+          <w:sz w:val="28"/>
+          <w:szCs w:val="28"/>
+          <w:lang w:val="tr-TR"/>
+        </w:rPr>
+        <w:t>Façade Design Pattern</w:t>
+      </w:r>
+    </w:p>
+    <w:p>
+      <w:pPr>
+        <w:spacing w:line="360" w:lineRule="auto"/>
+        <w:contextualSpacing/>
+        <w:jc w:val="both"/>
+        <w:rPr>
+          <w:rFonts w:cs="Arial"/>
+          <w:sz w:val="24"/>
+          <w:szCs w:val="24"/>
+          <w:lang w:val="tr-TR"/>
+        </w:rPr>
+      </w:pPr>
+      <w:r>
+        <w:rPr>
+          <w:rFonts w:cs="Arial"/>
+          <w:sz w:val="24"/>
+          <w:szCs w:val="24"/>
+          <w:lang w:val="tr-TR"/>
+        </w:rPr>
+        <w:t>For encapsulating individual subsystems, Façade pattern is applicable. By providing the subsystem interface by only one class, other classes can be abstracted.</w:t>
+      </w:r>
+      <w:r>
+        <w:rPr>
+          <w:rFonts w:cs="Arial"/>
+          <w:sz w:val="24"/>
+          <w:szCs w:val="24"/>
+          <w:lang w:val="tr-TR"/>
+        </w:rPr>
+        <w:t xml:space="preserve"> </w:t>
+      </w:r>
+      <w:r>
+        <w:rPr>
+          <w:rFonts w:cs="Arial"/>
+          <w:sz w:val="24"/>
+          <w:szCs w:val="24"/>
+          <w:lang w:val="tr-TR"/>
+        </w:rPr>
+        <w:t>For Client subsystem, CrypDist class is used for this purpose such that ScreenManager class can call the appropriate methods according to the GUI events.</w:t>
+      </w:r>
+      <w:r>
+        <w:rPr>
+          <w:rFonts w:cs="Arial"/>
+          <w:sz w:val="24"/>
+          <w:szCs w:val="24"/>
+          <w:lang w:val="tr-TR"/>
+        </w:rPr>
+        <w:t xml:space="preserve"> For Blockchain subsystem, BlockchainManager </w:t>
+      </w:r>
+      <w:r>
+        <w:rPr>
+          <w:rFonts w:cs="Arial"/>
+          <w:sz w:val="24"/>
+          <w:szCs w:val="24"/>
+          <w:lang w:val="tr-TR"/>
+        </w:rPr>
+        <w:t xml:space="preserve">class </w:t>
+      </w:r>
+      <w:r>
+        <w:rPr>
+          <w:rFonts w:cs="Arial"/>
+          <w:sz w:val="24"/>
+          <w:szCs w:val="24"/>
+          <w:lang w:val="tr-TR"/>
+        </w:rPr>
+        <w:t>encapsulates the system.</w:t>
+      </w:r>
+      <w:r>
+        <w:rPr>
+          <w:rFonts w:cs="Arial"/>
+          <w:sz w:val="24"/>
+          <w:szCs w:val="24"/>
+          <w:lang w:val="tr-TR"/>
+        </w:rPr>
+        <w:t xml:space="preserve"> For Server subsystem, clients can reach via the Server class.</w:t>
+      </w:r>
+      <w:r>
+        <w:rPr>
+          <w:rFonts w:cs="Arial"/>
+          <w:sz w:val="24"/>
+          <w:szCs w:val="24"/>
+          <w:lang w:val="tr-TR"/>
+        </w:rPr>
+        <w:t xml:space="preserve"> </w:t>
+      </w:r>
+      <w:r>
+        <w:rPr>
+          <w:rFonts w:cs="Arial"/>
+          <w:sz w:val="24"/>
+          <w:szCs w:val="24"/>
+          <w:lang w:val="tr-TR"/>
+        </w:rPr>
+        <w:t xml:space="preserve"> </w:t>
+      </w:r>
+    </w:p>
+    <w:p>
+      <w:pPr>
+        <w:spacing w:line="360" w:lineRule="auto"/>
+        <w:contextualSpacing/>
+        <w:jc w:val="both"/>
+        <w:rPr>
+          <w:rFonts w:cs="Arial"/>
+          <w:b/>
+          <w:sz w:val="28"/>
+          <w:szCs w:val="28"/>
+          <w:lang w:val="tr-TR"/>
+        </w:rPr>
+      </w:pPr>
+      <w:r>
+        <w:rPr>
+          <w:rFonts w:cs="Arial"/>
+          <w:b/>
+          <w:sz w:val="28"/>
+          <w:szCs w:val="28"/>
+          <w:lang w:val="tr-TR"/>
+        </w:rPr>
+        <w:t>Adapter Design Pattern</w:t>
+      </w:r>
+    </w:p>
+    <w:p>
+      <w:pPr>
+        <w:spacing w:line="360" w:lineRule="auto"/>
+        <w:contextualSpacing/>
+        <w:jc w:val="both"/>
+        <w:rPr>
+          <w:rFonts w:cs="Arial"/>
+          <w:sz w:val="24"/>
+          <w:szCs w:val="24"/>
+          <w:lang w:val="tr-TR"/>
+        </w:rPr>
+      </w:pPr>
+      <w:r>
+        <w:rPr>
+          <w:rFonts w:cs="Arial"/>
+          <w:sz w:val="24"/>
+          <w:szCs w:val="24"/>
+          <w:lang w:val="tr-TR"/>
+        </w:rPr>
+        <w:t xml:space="preserve">Figure x shows the Adapter design pattern. </w:t>
+      </w:r>
+      <w:r>
+        <w:rPr>
+          <w:rFonts w:cs="Arial"/>
+          <w:sz w:val="24"/>
+          <w:szCs w:val="24"/>
+          <w:lang w:val="tr-TR"/>
+        </w:rPr>
+        <w:t>Since the server is used as an off-the-shelf component, a generic ServerAccessor class is used for the method declarations. By including AmazonAccessor class, Amazon-specific implementations can be used. In the future, Akamai servers can be integrated easily by adding a class for AkamaiAccessor.</w:t>
+      </w:r>
+    </w:p>
+    <w:p>
+      <w:pPr>
+        <w:spacing w:line="360" w:lineRule="auto"/>
+        <w:contextualSpacing/>
+        <w:jc w:val="both"/>
+        <w:rPr>
+          <w:sz w:val="24"/>
+          <w:szCs w:val="24"/>
+          <w:lang w:val="tr-TR"/>
+        </w:rPr>
+      </w:pPr>
+      <w:r>
+        <w:rPr>
+          <w:noProof/>
+        </w:rPr>
+        <w:lastRenderedPageBreak/>
+        <w:drawing>
+          <wp:inline distT="0" distB="0" distL="0" distR="0" wp14:anchorId="4ABC6DD0" wp14:editId="37D2BC88">
+            <wp:extent cx="5943600" cy="1976120"/>
+            <wp:effectExtent l="0" t="0" r="0" b="5080"/>
+            <wp:docPr id="7" name="Picture 7"/>
+            <wp:cNvGraphicFramePr>
+              <a:graphicFrameLocks xmlns:a="http://schemas.openxmlformats.org/drawingml/2006/main" noChangeAspect="1"/>
+            </wp:cNvGraphicFramePr>
+            <a:graphic xmlns:a="http://schemas.openxmlformats.org/drawingml/2006/main">
+              <a:graphicData uri="http://schemas.openxmlformats.org/drawingml/2006/picture">
+                <pic:pic xmlns:pic="http://schemas.openxmlformats.org/drawingml/2006/picture">
+                  <pic:nvPicPr>
+                    <pic:cNvPr id="0" name=""/>
+                    <pic:cNvPicPr/>
+                  </pic:nvPicPr>
+                  <pic:blipFill>
+                    <a:blip r:embed="rId29"/>
+                    <a:stretch>
+                      <a:fillRect/>
+                    </a:stretch>
+                  </pic:blipFill>
+                  <pic:spPr>
+                    <a:xfrm>
+                      <a:off x="0" y="0"/>
+                      <a:ext cx="5943600" cy="1976120"/>
+                    </a:xfrm>
+                    <a:prstGeom prst="rect">
+                      <a:avLst/>
+                    </a:prstGeom>
+                  </pic:spPr>
+                </pic:pic>
+              </a:graphicData>
+            </a:graphic>
+          </wp:inline>
+        </w:drawing>
+      </w:r>
+    </w:p>
+    <w:p>
+      <w:pPr>
+        <w:spacing w:line="360" w:lineRule="auto"/>
+        <w:contextualSpacing/>
+        <w:jc w:val="center"/>
+        <w:rPr>
+          <w:sz w:val="24"/>
+          <w:szCs w:val="24"/>
+          <w:lang w:val="tr-TR"/>
+        </w:rPr>
+      </w:pPr>
+      <w:r>
+        <w:rPr>
+          <w:sz w:val="24"/>
+          <w:szCs w:val="24"/>
+          <w:lang w:val="tr-TR"/>
+        </w:rPr>
+        <w:t>Figure x – Adapter Design Pattern</w:t>
+      </w:r>
+    </w:p>
+    <w:p>
+      <w:pPr>
+        <w:spacing w:line="360" w:lineRule="auto"/>
+        <w:contextualSpacing/>
+        <w:jc w:val="both"/>
+        <w:rPr>
+          <w:b/>
+          <w:sz w:val="28"/>
+          <w:szCs w:val="28"/>
+          <w:lang w:val="tr-TR"/>
+        </w:rPr>
+      </w:pPr>
+      <w:r>
+        <w:rPr>
+          <w:b/>
+          <w:sz w:val="28"/>
+          <w:szCs w:val="28"/>
+          <w:lang w:val="tr-TR"/>
+        </w:rPr>
+        <w:t>Singleton Design Pattern</w:t>
+      </w:r>
+    </w:p>
+    <w:p>
+      <w:pPr>
+        <w:spacing w:line="360" w:lineRule="auto"/>
+        <w:contextualSpacing/>
+        <w:jc w:val="both"/>
+        <w:rPr>
+          <w:sz w:val="24"/>
+          <w:szCs w:val="24"/>
+          <w:lang w:val="tr-TR"/>
+        </w:rPr>
+      </w:pPr>
+      <w:r>
+        <w:rPr>
+          <w:rFonts w:cs="Arial"/>
+          <w:sz w:val="24"/>
+          <w:szCs w:val="24"/>
+          <w:lang w:val="tr-TR"/>
+        </w:rPr>
+        <w:t xml:space="preserve">Blockchain object </w:t>
+      </w:r>
+      <w:r>
+        <w:rPr>
+          <w:rFonts w:cs="Arial"/>
+          <w:sz w:val="24"/>
+          <w:szCs w:val="24"/>
+          <w:lang w:val="tr-TR"/>
+        </w:rPr>
+        <w:t>is</w:t>
+      </w:r>
+      <w:r>
+        <w:rPr>
+          <w:rFonts w:cs="Arial"/>
+          <w:sz w:val="24"/>
+          <w:szCs w:val="24"/>
+          <w:lang w:val="tr-TR"/>
+        </w:rPr>
+        <w:t xml:space="preserve"> replicated among the peers. So, each local program contain</w:t>
+      </w:r>
+      <w:r>
+        <w:rPr>
+          <w:rFonts w:cs="Arial"/>
+          <w:sz w:val="24"/>
+          <w:szCs w:val="24"/>
+          <w:lang w:val="tr-TR"/>
+        </w:rPr>
+        <w:t>s</w:t>
+      </w:r>
+      <w:r>
+        <w:rPr>
+          <w:rFonts w:cs="Arial"/>
+          <w:sz w:val="24"/>
+          <w:szCs w:val="24"/>
+          <w:lang w:val="tr-TR"/>
+        </w:rPr>
+        <w:t xml:space="preserve"> exactly one Blockchain object.</w:t>
+      </w:r>
+      <w:r>
+        <w:rPr>
+          <w:rFonts w:cs="Arial"/>
+          <w:sz w:val="24"/>
+          <w:szCs w:val="24"/>
+          <w:lang w:val="tr-TR"/>
+        </w:rPr>
+        <w:t xml:space="preserve"> It is encapsulated in the BlockManager class, so that class should have also </w:t>
+      </w:r>
+      <w:r>
+        <w:rPr>
+          <w:rFonts w:cs="Arial"/>
+          <w:sz w:val="24"/>
+          <w:szCs w:val="24"/>
+          <w:lang w:val="tr-TR"/>
+        </w:rPr>
+        <w:t>a singleton</w:t>
+      </w:r>
+      <w:r>
+        <w:rPr>
+          <w:rFonts w:cs="Arial"/>
+          <w:sz w:val="24"/>
+          <w:szCs w:val="24"/>
+          <w:lang w:val="tr-TR"/>
+        </w:rPr>
+        <w:t xml:space="preserve"> instance.</w:t>
+      </w:r>
+      <w:r>
+        <w:rPr>
+          <w:rFonts w:cs="Arial"/>
+          <w:sz w:val="24"/>
+          <w:szCs w:val="24"/>
+          <w:lang w:val="tr-TR"/>
+        </w:rPr>
+        <w:t xml:space="preserve"> </w:t>
+      </w:r>
+      <w:r>
+        <w:rPr>
+          <w:rFonts w:cs="Arial"/>
+          <w:sz w:val="24"/>
+          <w:szCs w:val="24"/>
+          <w:lang w:val="tr-TR"/>
+        </w:rPr>
+        <w:t>So, singleton pattern is used for that purpose.</w:t>
+      </w:r>
+      <w:bookmarkStart w:id="0" w:name="_GoBack"/>
+      <w:bookmarkEnd w:id="0"/>
     </w:p>
     <w:p>
       <w:pPr>
@@ -9648,7 +10082,7 @@
       <w:lvlText w:val="o"/>
       <w:lvlJc w:val="left"/>
       <w:pPr>
-        <w:ind w:left="1440" w:hanging="360"/>
+        <w:ind w:left="450" w:hanging="360"/>
       </w:pPr>
       <w:rPr>
         <w:rFonts w:ascii="Courier New" w:hAnsi="Courier New" w:cs="Courier New" w:hint="default"/>
@@ -9660,7 +10094,7 @@
       <w:lvlText w:val="o"/>
       <w:lvlJc w:val="left"/>
       <w:pPr>
-        <w:ind w:left="2160" w:hanging="360"/>
+        <w:ind w:left="1170" w:hanging="360"/>
       </w:pPr>
       <w:rPr>
         <w:rFonts w:ascii="Courier New" w:hAnsi="Courier New" w:cs="Courier New" w:hint="default"/>
@@ -9672,7 +10106,7 @@
       <w:lvlText w:val=""/>
       <w:lvlJc w:val="left"/>
       <w:pPr>
-        <w:ind w:left="2880" w:hanging="360"/>
+        <w:ind w:left="1890" w:hanging="360"/>
       </w:pPr>
       <w:rPr>
         <w:rFonts w:ascii="Wingdings" w:hAnsi="Wingdings" w:hint="default"/>
@@ -9684,7 +10118,7 @@
       <w:lvlText w:val=""/>
       <w:lvlJc w:val="left"/>
       <w:pPr>
-        <w:ind w:left="3600" w:hanging="360"/>
+        <w:ind w:left="2610" w:hanging="360"/>
       </w:pPr>
       <w:rPr>
         <w:rFonts w:ascii="Symbol" w:hAnsi="Symbol" w:hint="default"/>
@@ -9696,7 +10130,7 @@
       <w:lvlText w:val="o"/>
       <w:lvlJc w:val="left"/>
       <w:pPr>
-        <w:ind w:left="4320" w:hanging="360"/>
+        <w:ind w:left="3330" w:hanging="360"/>
       </w:pPr>
       <w:rPr>
         <w:rFonts w:ascii="Courier New" w:hAnsi="Courier New" w:cs="Courier New" w:hint="default"/>
@@ -9708,7 +10142,7 @@
       <w:lvlText w:val=""/>
       <w:lvlJc w:val="left"/>
       <w:pPr>
-        <w:ind w:left="5040" w:hanging="360"/>
+        <w:ind w:left="4050" w:hanging="360"/>
       </w:pPr>
       <w:rPr>
         <w:rFonts w:ascii="Wingdings" w:hAnsi="Wingdings" w:hint="default"/>
@@ -9720,7 +10154,7 @@
       <w:lvlText w:val=""/>
       <w:lvlJc w:val="left"/>
       <w:pPr>
-        <w:ind w:left="5760" w:hanging="360"/>
+        <w:ind w:left="4770" w:hanging="360"/>
       </w:pPr>
       <w:rPr>
         <w:rFonts w:ascii="Symbol" w:hAnsi="Symbol" w:hint="default"/>
@@ -9732,7 +10166,7 @@
       <w:lvlText w:val="o"/>
       <w:lvlJc w:val="left"/>
       <w:pPr>
-        <w:ind w:left="6480" w:hanging="360"/>
+        <w:ind w:left="5490" w:hanging="360"/>
       </w:pPr>
       <w:rPr>
         <w:rFonts w:ascii="Courier New" w:hAnsi="Courier New" w:cs="Courier New" w:hint="default"/>
@@ -9744,7 +10178,7 @@
       <w:lvlText w:val=""/>
       <w:lvlJc w:val="left"/>
       <w:pPr>
-        <w:ind w:left="7200" w:hanging="360"/>
+        <w:ind w:left="6210" w:hanging="360"/>
       </w:pPr>
       <w:rPr>
         <w:rFonts w:ascii="Wingdings" w:hAnsi="Wingdings" w:hint="default"/>
@@ -10530,7 +10964,7 @@
 </file>
 
 <file path=customXml/itemProps1.xml><?xml version="1.0" encoding="utf-8"?>
-<ds:datastoreItem xmlns:ds="http://schemas.openxmlformats.org/officeDocument/2006/customXml" ds:itemID="{7F0FC342-2AE8-46F7-AAF3-A8F942644EAA}">
+<ds:datastoreItem xmlns:ds="http://schemas.openxmlformats.org/officeDocument/2006/customXml" ds:itemID="{567FF140-0C11-4045-8C42-D6394E2B67E6}">
   <ds:schemaRefs>
     <ds:schemaRef ds:uri="http://schemas.openxmlformats.org/officeDocument/2006/bibliography"/>
   </ds:schemaRefs>

</xml_diff>

<commit_message>
Add issues and engineering solutions
</commit_message>
<xml_diff>
--- a/Final Report.docx
+++ b/Final Report.docx
@@ -393,15 +393,15 @@
           <w:szCs w:val="28"/>
           <w:lang w:val="tr-TR"/>
         </w:rPr>
-        <w:t>Hardware/Software Mapping</w:t>
-      </w:r>
-    </w:p>
-    <w:p>
-      <w:pPr>
-        <w:pStyle w:val="ListParagraph"/>
-        <w:numPr>
-          <w:ilvl w:val="0"/>
-          <w:numId w:val="4"/>
+        <w:t>Data Structures and Algorithms</w:t>
+      </w:r>
+    </w:p>
+    <w:p>
+      <w:pPr>
+        <w:pStyle w:val="ListParagraph"/>
+        <w:numPr>
+          <w:ilvl w:val="1"/>
+          <w:numId w:val="9"/>
         </w:numPr>
         <w:rPr>
           <w:b/>
@@ -417,7 +417,112 @@
           <w:szCs w:val="28"/>
           <w:lang w:val="tr-TR"/>
         </w:rPr>
-        <w:t>Data Structures and Algorithms</w:t>
+        <w:t>Blockchain Structure</w:t>
+      </w:r>
+    </w:p>
+    <w:p>
+      <w:pPr>
+        <w:spacing w:line="360" w:lineRule="auto"/>
+        <w:contextualSpacing/>
+        <w:jc w:val="both"/>
+        <w:rPr>
+          <w:sz w:val="24"/>
+          <w:szCs w:val="24"/>
+          <w:lang w:val="tr-TR"/>
+        </w:rPr>
+      </w:pPr>
+      <w:r>
+        <w:rPr>
+          <w:sz w:val="24"/>
+          <w:szCs w:val="24"/>
+          <w:lang w:val="tr-TR"/>
+        </w:rPr>
+        <w:t xml:space="preserve">Blockchain is a distributed ledger in which transactions are recorded and cannot be changed later. </w:t>
+      </w:r>
+      <w:r>
+        <w:rPr>
+          <w:sz w:val="24"/>
+          <w:szCs w:val="24"/>
+          <w:lang w:val="tr-TR"/>
+        </w:rPr>
+        <w:t xml:space="preserve">It is replicated among peers and for consistency, all peers must have the same list of transactions. </w:t>
+      </w:r>
+      <w:r>
+        <w:rPr>
+          <w:sz w:val="24"/>
+          <w:szCs w:val="24"/>
+          <w:lang w:val="tr-TR"/>
+        </w:rPr>
+        <w:t xml:space="preserve">Each block has up to 4 transactions and each transaction contains a data </w:t>
+      </w:r>
+      <w:r>
+        <w:rPr>
+          <w:sz w:val="24"/>
+          <w:szCs w:val="24"/>
+          <w:lang w:val="tr-TR"/>
+        </w:rPr>
+        <w:lastRenderedPageBreak/>
+        <w:t xml:space="preserve">summary, a URL link to the actual data, and digital signature of the peer who uploads the data. </w:t>
+      </w:r>
+      <w:r>
+        <w:rPr>
+          <w:sz w:val="24"/>
+          <w:szCs w:val="24"/>
+          <w:lang w:val="tr-TR"/>
+        </w:rPr>
+        <w:t xml:space="preserve">All blocks are identified by a unique hash key, and all of them point to the previous one by containing its hash. </w:t>
+      </w:r>
+      <w:r>
+        <w:rPr>
+          <w:sz w:val="24"/>
+          <w:szCs w:val="24"/>
+          <w:lang w:val="tr-TR"/>
+        </w:rPr>
+        <w:t xml:space="preserve">Hash keys are chosen according to block mining algorithm such that they depend on the previous hash values, so changing one block would affect the later ones. This ensures immutability of the structure. </w:t>
+      </w:r>
+      <w:r>
+        <w:rPr>
+          <w:sz w:val="24"/>
+          <w:szCs w:val="24"/>
+          <w:lang w:val="tr-TR"/>
+        </w:rPr>
+        <w:t xml:space="preserve">To validate a blockchain, just checking the last hash value with the majority of peers is enough in this context. </w:t>
+      </w:r>
+    </w:p>
+    <w:p>
+      <w:pPr>
+        <w:spacing w:line="360" w:lineRule="auto"/>
+        <w:contextualSpacing/>
+        <w:jc w:val="both"/>
+        <w:rPr>
+          <w:sz w:val="24"/>
+          <w:szCs w:val="24"/>
+          <w:lang w:val="tr-TR"/>
+        </w:rPr>
+      </w:pPr>
+      <w:r>
+        <w:rPr>
+          <w:sz w:val="24"/>
+          <w:szCs w:val="24"/>
+          <w:lang w:val="tr-TR"/>
+        </w:rPr>
+        <w:t xml:space="preserve">The data structure also has the ability to fork. </w:t>
+      </w:r>
+      <w:r>
+        <w:rPr>
+          <w:sz w:val="24"/>
+          <w:szCs w:val="24"/>
+          <w:lang w:val="tr-TR"/>
+        </w:rPr>
+        <w:t xml:space="preserve">That means if two peers generate different blocks at the same time which have the same previous hash values, the structure produces two branches. </w:t>
+      </w:r>
+      <w:r>
+        <w:rPr>
+          <w:sz w:val="24"/>
+          <w:szCs w:val="24"/>
+          <w:lang w:val="tr-TR"/>
+        </w:rPr>
+        <w:t>For achieving consensus among peers, the longest branch is chosen as the valid one.</w:t>
       </w:r>
     </w:p>
     <w:p>
@@ -425,7 +530,7 @@
         <w:pStyle w:val="ListParagraph"/>
         <w:numPr>
           <w:ilvl w:val="1"/>
-          <w:numId w:val="4"/>
+          <w:numId w:val="9"/>
         </w:numPr>
         <w:rPr>
           <w:b/>
@@ -441,7 +546,7 @@
           <w:szCs w:val="28"/>
           <w:lang w:val="tr-TR"/>
         </w:rPr>
-        <w:t>Blockchain Structure</w:t>
+        <w:t>Block Mining Algorithm</w:t>
       </w:r>
     </w:p>
     <w:p>
@@ -461,56 +566,103 @@
           <w:szCs w:val="24"/>
           <w:lang w:val="tr-TR"/>
         </w:rPr>
-        <w:t xml:space="preserve">Blockchain is a distributed ledger in which transactions are recorded and cannot be changed later. </w:t>
-      </w:r>
-      <w:r>
-        <w:rPr>
-          <w:sz w:val="24"/>
-          <w:szCs w:val="24"/>
-          <w:lang w:val="tr-TR"/>
-        </w:rPr>
-        <w:t xml:space="preserve">It is replicated among peers and for consistency, all peers must have the same list of </w:t>
-      </w:r>
-      <w:r>
-        <w:rPr>
-          <w:sz w:val="24"/>
-          <w:szCs w:val="24"/>
-          <w:lang w:val="tr-TR"/>
-        </w:rPr>
-        <w:lastRenderedPageBreak/>
-        <w:t xml:space="preserve">transactions. </w:t>
-      </w:r>
-      <w:r>
-        <w:rPr>
-          <w:sz w:val="24"/>
-          <w:szCs w:val="24"/>
-          <w:lang w:val="tr-TR"/>
-        </w:rPr>
-        <w:t xml:space="preserve">Each block has up to 4 transactions and each transaction contains a data summary, a URL link to the actual data, and digital signature of the peer who uploads the data. </w:t>
-      </w:r>
-      <w:r>
-        <w:rPr>
-          <w:sz w:val="24"/>
-          <w:szCs w:val="24"/>
-          <w:lang w:val="tr-TR"/>
-        </w:rPr>
-        <w:t xml:space="preserve">All blocks are identified by a unique hash key, and all of them point to the previous one by containing its hash. </w:t>
-      </w:r>
-      <w:r>
-        <w:rPr>
-          <w:sz w:val="24"/>
-          <w:szCs w:val="24"/>
-          <w:lang w:val="tr-TR"/>
-        </w:rPr>
-        <w:t xml:space="preserve">Hash keys are chosen according to block mining algorithm such that they depend on the previous hash values, so changing one block would affect the later ones. This ensures immutability of the structure. </w:t>
-      </w:r>
-      <w:r>
-        <w:rPr>
-          <w:sz w:val="24"/>
-          <w:szCs w:val="24"/>
-          <w:lang w:val="tr-TR"/>
-        </w:rPr>
-        <w:t xml:space="preserve">To validate a blockchain, just checking the last hash value with the majority of peers is enough in this context. </w:t>
+        <w:t>The process of finding a valid hash key for a block is called block mining. Each peer executes this algorithm at the same time, and the first one to produce a valid hash becomes the winner.</w:t>
+      </w:r>
+      <w:r>
+        <w:rPr>
+          <w:sz w:val="24"/>
+          <w:szCs w:val="24"/>
+          <w:lang w:val="tr-TR"/>
+        </w:rPr>
+        <w:t xml:space="preserve"> </w:t>
+      </w:r>
+      <w:r>
+        <w:rPr>
+          <w:sz w:val="24"/>
+          <w:szCs w:val="24"/>
+          <w:lang w:val="tr-TR"/>
+        </w:rPr>
+        <w:t>By that way, each peer can have a contribution to the system</w:t>
+      </w:r>
+      <w:r>
+        <w:rPr>
+          <w:sz w:val="24"/>
+          <w:szCs w:val="24"/>
+          <w:lang w:val="tr-TR"/>
+        </w:rPr>
+        <w:t>, so scalability is improved</w:t>
+      </w:r>
+      <w:r>
+        <w:rPr>
+          <w:sz w:val="24"/>
+          <w:szCs w:val="24"/>
+          <w:lang w:val="tr-TR"/>
+        </w:rPr>
+        <w:t>.</w:t>
+      </w:r>
+      <w:r>
+        <w:rPr>
+          <w:sz w:val="24"/>
+          <w:szCs w:val="24"/>
+          <w:lang w:val="tr-TR"/>
+        </w:rPr>
+        <w:t xml:space="preserve"> </w:t>
+      </w:r>
+      <w:r>
+        <w:rPr>
+          <w:sz w:val="24"/>
+          <w:szCs w:val="24"/>
+          <w:lang w:val="tr-TR"/>
+        </w:rPr>
+        <w:t xml:space="preserve">A valid hash key has the constraint that first byte of the key must be zero. This is for ensuring that the hash keys produced from the different data cannot be the same, or the probability of them </w:t>
+      </w:r>
+      <w:r>
+        <w:rPr>
+          <w:sz w:val="24"/>
+          <w:szCs w:val="24"/>
+          <w:lang w:val="tr-TR"/>
+        </w:rPr>
+        <w:t>being equal</w:t>
+      </w:r>
+      <w:r>
+        <w:rPr>
+          <w:sz w:val="24"/>
+          <w:szCs w:val="24"/>
+          <w:lang w:val="tr-TR"/>
+        </w:rPr>
+        <w:t xml:space="preserve"> is almost zero.</w:t>
+      </w:r>
+      <w:r>
+        <w:rPr>
+          <w:sz w:val="24"/>
+          <w:szCs w:val="24"/>
+          <w:lang w:val="tr-TR"/>
+        </w:rPr>
+        <w:t xml:space="preserve"> </w:t>
+      </w:r>
+    </w:p>
+    <w:p>
+      <w:pPr>
+        <w:pStyle w:val="ListParagraph"/>
+        <w:numPr>
+          <w:ilvl w:val="1"/>
+          <w:numId w:val="9"/>
+        </w:numPr>
+        <w:rPr>
+          <w:b/>
+          <w:sz w:val="28"/>
+          <w:szCs w:val="28"/>
+          <w:lang w:val="tr-TR"/>
+        </w:rPr>
+      </w:pPr>
+      <w:r>
+        <w:rPr>
+          <w:b/>
+          <w:sz w:val="28"/>
+          <w:szCs w:val="28"/>
+          <w:lang w:val="tr-TR"/>
+        </w:rPr>
+        <w:t>Digital Signature Algorithm</w:t>
       </w:r>
     </w:p>
     <w:p>
@@ -530,23 +682,23 @@
           <w:szCs w:val="24"/>
           <w:lang w:val="tr-TR"/>
         </w:rPr>
-        <w:t xml:space="preserve">The data structure also has the ability to fork. </w:t>
-      </w:r>
-      <w:r>
-        <w:rPr>
-          <w:sz w:val="24"/>
-          <w:szCs w:val="24"/>
-          <w:lang w:val="tr-TR"/>
-        </w:rPr>
-        <w:t xml:space="preserve">That means if two peers generate different blocks at the same time which have the same previous hash values, the structure produces two branches. </w:t>
-      </w:r>
-      <w:r>
-        <w:rPr>
-          <w:sz w:val="24"/>
-          <w:szCs w:val="24"/>
-          <w:lang w:val="tr-TR"/>
-        </w:rPr>
-        <w:t>For achieving consensus among peers, the longest branch is chosen as the valid one.</w:t>
+        <w:t xml:space="preserve">For security purposes, peers should sign the transactions they upload such that if they contain malicious data, peers can be backtracked. There is a key pair in the system which consists of a public key and a private key. When a peer authenticates himself, the server gives him the private key. </w:t>
+      </w:r>
+      <w:r>
+        <w:rPr>
+          <w:sz w:val="24"/>
+          <w:szCs w:val="24"/>
+          <w:lang w:val="tr-TR"/>
+        </w:rPr>
+        <w:t xml:space="preserve">When he sends a transaction, he encrypts his username by the private key and other peers can validate it by using the public key. </w:t>
+      </w:r>
+      <w:r>
+        <w:rPr>
+          <w:sz w:val="24"/>
+          <w:szCs w:val="24"/>
+          <w:lang w:val="tr-TR"/>
+        </w:rPr>
+        <w:t xml:space="preserve">So when the transaction is put into the blockchain, username of the peer can be included in the block as a digital signature. </w:t>
       </w:r>
     </w:p>
     <w:p>
@@ -554,7 +706,7 @@
         <w:pStyle w:val="ListParagraph"/>
         <w:numPr>
           <w:ilvl w:val="1"/>
-          <w:numId w:val="4"/>
+          <w:numId w:val="9"/>
         </w:numPr>
         <w:rPr>
           <w:b/>
@@ -570,7 +722,7 @@
           <w:szCs w:val="28"/>
           <w:lang w:val="tr-TR"/>
         </w:rPr>
-        <w:t>Block Mining Algorithm</w:t>
+        <w:t>Parallel Download Algorithm</w:t>
       </w:r>
     </w:p>
     <w:p>
@@ -590,7 +742,24 @@
           <w:szCs w:val="24"/>
           <w:lang w:val="tr-TR"/>
         </w:rPr>
-        <w:t>The process of finding a valid hash key for a block is called block mining. Each peer executes this algorithm at the same time, and the first one to produce a valid hash becomes the winner.</w:t>
+        <w:t xml:space="preserve">When last hash of the blockchain is not the same with the majority of the peers, the peer must download the blocks from others to upload a new transaction. </w:t>
+      </w:r>
+      <w:r>
+        <w:rPr>
+          <w:sz w:val="24"/>
+          <w:szCs w:val="24"/>
+          <w:lang w:val="tr-TR"/>
+        </w:rPr>
+        <w:t xml:space="preserve">At first, he receives the full key </w:t>
+      </w:r>
+      <w:r>
+        <w:rPr>
+          <w:sz w:val="24"/>
+          <w:szCs w:val="24"/>
+          <w:lang w:val="tr-TR"/>
+        </w:rPr>
+        <w:lastRenderedPageBreak/>
+        <w:t>set from all of them and takes the ones in the majority. Then he decides which blocks he needs to get from others and according to that he sends the particular requests.</w:t>
       </w:r>
       <w:r>
         <w:rPr>
@@ -600,77 +769,13 @@
         </w:rPr>
         <w:t xml:space="preserve"> </w:t>
       </w:r>
-      <w:r>
-        <w:rPr>
-          <w:sz w:val="24"/>
-          <w:szCs w:val="24"/>
-          <w:lang w:val="tr-TR"/>
-        </w:rPr>
-        <w:t>By that way, each peer can have a contribution to the system</w:t>
-      </w:r>
-      <w:r>
-        <w:rPr>
-          <w:sz w:val="24"/>
-          <w:szCs w:val="24"/>
-          <w:lang w:val="tr-TR"/>
-        </w:rPr>
-        <w:t>, so scalability is improved</w:t>
-      </w:r>
-      <w:r>
-        <w:rPr>
-          <w:sz w:val="24"/>
-          <w:szCs w:val="24"/>
-          <w:lang w:val="tr-TR"/>
-        </w:rPr>
-        <w:t>.</w:t>
-      </w:r>
-      <w:r>
-        <w:rPr>
-          <w:sz w:val="24"/>
-          <w:szCs w:val="24"/>
-          <w:lang w:val="tr-TR"/>
-        </w:rPr>
-        <w:t xml:space="preserve"> </w:t>
-      </w:r>
-      <w:r>
-        <w:rPr>
-          <w:sz w:val="24"/>
-          <w:szCs w:val="24"/>
-          <w:lang w:val="tr-TR"/>
-        </w:rPr>
-        <w:t xml:space="preserve">A valid hash key has the constraint that first byte of the key must be zero. This is for ensuring that the hash keys produced from the different data cannot be the same, or the probability of them </w:t>
-      </w:r>
-      <w:r>
-        <w:rPr>
-          <w:sz w:val="24"/>
-          <w:szCs w:val="24"/>
-          <w:lang w:val="tr-TR"/>
-        </w:rPr>
-        <w:t>being equal</w:t>
-      </w:r>
-      <w:r>
-        <w:rPr>
-          <w:sz w:val="24"/>
-          <w:szCs w:val="24"/>
-          <w:lang w:val="tr-TR"/>
-        </w:rPr>
-        <w:t xml:space="preserve"> is almost zero.</w:t>
-      </w:r>
-      <w:r>
-        <w:rPr>
-          <w:sz w:val="24"/>
-          <w:szCs w:val="24"/>
-          <w:lang w:val="tr-TR"/>
-        </w:rPr>
-        <w:t xml:space="preserve"> </w:t>
-      </w:r>
     </w:p>
     <w:p>
       <w:pPr>
         <w:pStyle w:val="ListParagraph"/>
         <w:numPr>
           <w:ilvl w:val="1"/>
-          <w:numId w:val="4"/>
+          <w:numId w:val="9"/>
         </w:numPr>
         <w:rPr>
           <w:b/>
@@ -686,7 +791,7 @@
           <w:szCs w:val="28"/>
           <w:lang w:val="tr-TR"/>
         </w:rPr>
-        <w:t>Digital Signature Algorithm</w:t>
+        <w:t>Safety and Progress Properties</w:t>
       </w:r>
     </w:p>
     <w:p>
@@ -706,31 +811,107 @@
           <w:szCs w:val="24"/>
           <w:lang w:val="tr-TR"/>
         </w:rPr>
-        <w:t xml:space="preserve">For security purposes, peers should sign the transactions they upload such that if they contain malicious data, peers can be backtracked. There is a key pair in the system which consists of a public key and a private key. When a peer authenticates himself, the server gives him the private key. </w:t>
-      </w:r>
-      <w:r>
-        <w:rPr>
-          <w:sz w:val="24"/>
-          <w:szCs w:val="24"/>
-          <w:lang w:val="tr-TR"/>
-        </w:rPr>
-        <w:t xml:space="preserve">When he sends a transaction, he encrypts his username by the private key and other peers can validate it by using the public key. </w:t>
-      </w:r>
-      <w:r>
-        <w:rPr>
-          <w:sz w:val="24"/>
-          <w:szCs w:val="24"/>
-          <w:lang w:val="tr-TR"/>
-        </w:rPr>
-        <w:t xml:space="preserve">So when the transaction is put into the blockchain, username of the peer can be included in the block as a digital signature. </w:t>
-      </w:r>
-    </w:p>
-    <w:p>
-      <w:pPr>
-        <w:pStyle w:val="ListParagraph"/>
-        <w:numPr>
-          <w:ilvl w:val="1"/>
-          <w:numId w:val="4"/>
+        <w:t>For concluding that system works as desired, safety and progress properties are ensured. Safety property of the system is that at least one of two peers which have different versions of the blockchain at the same time cannot upload data.</w:t>
+      </w:r>
+      <w:r>
+        <w:rPr>
+          <w:sz w:val="24"/>
+          <w:szCs w:val="24"/>
+          <w:lang w:val="tr-TR"/>
+        </w:rPr>
+        <w:t xml:space="preserve"> This ensures the consistency of transactions in the system.</w:t>
+      </w:r>
+      <w:r>
+        <w:rPr>
+          <w:sz w:val="24"/>
+          <w:szCs w:val="24"/>
+          <w:lang w:val="tr-TR"/>
+        </w:rPr>
+        <w:t xml:space="preserve"> </w:t>
+      </w:r>
+      <w:r>
+        <w:rPr>
+          <w:sz w:val="24"/>
+          <w:szCs w:val="24"/>
+          <w:lang w:val="tr-TR"/>
+        </w:rPr>
+        <w:t xml:space="preserve">This property is provided by the blockchain validation routine such that if the last hash of the blockchain is not the same with the majority, then the peer can upload data to system until </w:t>
+      </w:r>
+      <w:r>
+        <w:rPr>
+          <w:sz w:val="24"/>
+          <w:szCs w:val="24"/>
+          <w:lang w:val="tr-TR"/>
+        </w:rPr>
+        <w:t>he updates his blockchain</w:t>
+      </w:r>
+      <w:r>
+        <w:rPr>
+          <w:sz w:val="24"/>
+          <w:szCs w:val="24"/>
+          <w:lang w:val="tr-TR"/>
+        </w:rPr>
+        <w:t>.</w:t>
+      </w:r>
+    </w:p>
+    <w:p>
+      <w:pPr>
+        <w:spacing w:line="360" w:lineRule="auto"/>
+        <w:contextualSpacing/>
+        <w:jc w:val="both"/>
+        <w:rPr>
+          <w:sz w:val="24"/>
+          <w:szCs w:val="24"/>
+          <w:lang w:val="tr-TR"/>
+        </w:rPr>
+      </w:pPr>
+      <w:r>
+        <w:rPr>
+          <w:sz w:val="24"/>
+          <w:szCs w:val="24"/>
+          <w:lang w:val="tr-TR"/>
+        </w:rPr>
+        <w:t xml:space="preserve">Progress property is that if a peer wants to execute a valid transaction, the transaction will be executed and recorded into blockchain eventually. </w:t>
+      </w:r>
+      <w:r>
+        <w:rPr>
+          <w:sz w:val="24"/>
+          <w:szCs w:val="24"/>
+          <w:lang w:val="tr-TR"/>
+        </w:rPr>
+        <w:t xml:space="preserve">This is ensured by putting the transactions into a pending queue before they are validated. When they are validated, </w:t>
+      </w:r>
+      <w:r>
+        <w:rPr>
+          <w:sz w:val="24"/>
+          <w:szCs w:val="24"/>
+          <w:lang w:val="tr-TR"/>
+        </w:rPr>
+        <w:t>they are executed and</w:t>
+      </w:r>
+      <w:r>
+        <w:rPr>
+          <w:sz w:val="24"/>
+          <w:szCs w:val="24"/>
+          <w:lang w:val="tr-TR"/>
+        </w:rPr>
+        <w:t xml:space="preserve"> put into a priority queue according to their timestamps and </w:t>
+      </w:r>
+      <w:r>
+        <w:rPr>
+          <w:sz w:val="24"/>
+          <w:szCs w:val="24"/>
+          <w:lang w:val="tr-TR"/>
+        </w:rPr>
+        <w:t>when there are 4 transactions in the queue, the block is generated. If number of transactions does not become 4 for a long time, the block is generated with less number of transactions.</w:t>
+      </w:r>
+    </w:p>
+    <w:p>
+      <w:pPr>
+        <w:pStyle w:val="ListParagraph"/>
+        <w:numPr>
+          <w:ilvl w:val="0"/>
+          <w:numId w:val="9"/>
         </w:numPr>
         <w:rPr>
           <w:b/>
@@ -746,220 +927,15 @@
           <w:szCs w:val="28"/>
           <w:lang w:val="tr-TR"/>
         </w:rPr>
-        <w:t>Parallel Download Algorithm</w:t>
-      </w:r>
-    </w:p>
-    <w:p>
-      <w:pPr>
-        <w:spacing w:line="360" w:lineRule="auto"/>
-        <w:contextualSpacing/>
-        <w:jc w:val="both"/>
-        <w:rPr>
-          <w:sz w:val="24"/>
-          <w:szCs w:val="24"/>
-          <w:lang w:val="tr-TR"/>
-        </w:rPr>
-      </w:pPr>
-      <w:r>
-        <w:rPr>
-          <w:sz w:val="24"/>
-          <w:szCs w:val="24"/>
-          <w:lang w:val="tr-TR"/>
-        </w:rPr>
-        <w:t xml:space="preserve">When last hash of the blockchain is not the same with the majority of the peers, the peer must download the blocks from others to upload a new transaction. </w:t>
-      </w:r>
-      <w:r>
-        <w:rPr>
-          <w:sz w:val="24"/>
-          <w:szCs w:val="24"/>
-          <w:lang w:val="tr-TR"/>
-        </w:rPr>
-        <w:t xml:space="preserve">At first, he receives the full key </w:t>
-      </w:r>
-      <w:r>
-        <w:rPr>
-          <w:sz w:val="24"/>
-          <w:szCs w:val="24"/>
-          <w:lang w:val="tr-TR"/>
-        </w:rPr>
-        <w:lastRenderedPageBreak/>
-        <w:t>set from all of them and takes the ones in the majority. Then he decides which blocks he needs to get from others and according to that he sends the particular requests.</w:t>
-      </w:r>
-      <w:r>
-        <w:rPr>
-          <w:sz w:val="24"/>
-          <w:szCs w:val="24"/>
-          <w:lang w:val="tr-TR"/>
-        </w:rPr>
-        <w:t xml:space="preserve"> </w:t>
-      </w:r>
-    </w:p>
-    <w:p>
-      <w:pPr>
-        <w:pStyle w:val="ListParagraph"/>
-        <w:numPr>
-          <w:ilvl w:val="1"/>
-          <w:numId w:val="4"/>
-        </w:numPr>
+        <w:t xml:space="preserve">Software </w:t>
+      </w:r>
+      <w:r>
         <w:rPr>
           <w:b/>
           <w:sz w:val="28"/>
           <w:szCs w:val="28"/>
           <w:lang w:val="tr-TR"/>
         </w:rPr>
-      </w:pPr>
-      <w:r>
-        <w:rPr>
-          <w:b/>
-          <w:sz w:val="28"/>
-          <w:szCs w:val="28"/>
-          <w:lang w:val="tr-TR"/>
-        </w:rPr>
-        <w:t>Safety and Progress Properties</w:t>
-      </w:r>
-    </w:p>
-    <w:p>
-      <w:pPr>
-        <w:spacing w:line="360" w:lineRule="auto"/>
-        <w:contextualSpacing/>
-        <w:jc w:val="both"/>
-        <w:rPr>
-          <w:sz w:val="24"/>
-          <w:szCs w:val="24"/>
-          <w:lang w:val="tr-TR"/>
-        </w:rPr>
-      </w:pPr>
-      <w:r>
-        <w:rPr>
-          <w:sz w:val="24"/>
-          <w:szCs w:val="24"/>
-          <w:lang w:val="tr-TR"/>
-        </w:rPr>
-        <w:t>For concluding that system works as desired, safety and progress properties are ensured. Safety property of the system is that at least one of two peers which have different versions of the blockchain at the same time cannot upload data.</w:t>
-      </w:r>
-      <w:r>
-        <w:rPr>
-          <w:sz w:val="24"/>
-          <w:szCs w:val="24"/>
-          <w:lang w:val="tr-TR"/>
-        </w:rPr>
-        <w:t xml:space="preserve"> This ensures the consistency of transactions in the system.</w:t>
-      </w:r>
-      <w:r>
-        <w:rPr>
-          <w:sz w:val="24"/>
-          <w:szCs w:val="24"/>
-          <w:lang w:val="tr-TR"/>
-        </w:rPr>
-        <w:t xml:space="preserve"> </w:t>
-      </w:r>
-      <w:r>
-        <w:rPr>
-          <w:sz w:val="24"/>
-          <w:szCs w:val="24"/>
-          <w:lang w:val="tr-TR"/>
-        </w:rPr>
-        <w:t xml:space="preserve">This property is provided by the blockchain validation routine such that if the last hash of the blockchain is not the same with the majority, then the peer can upload data to system until </w:t>
-      </w:r>
-      <w:r>
-        <w:rPr>
-          <w:sz w:val="24"/>
-          <w:szCs w:val="24"/>
-          <w:lang w:val="tr-TR"/>
-        </w:rPr>
-        <w:t>he updates his blockchain</w:t>
-      </w:r>
-      <w:r>
-        <w:rPr>
-          <w:sz w:val="24"/>
-          <w:szCs w:val="24"/>
-          <w:lang w:val="tr-TR"/>
-        </w:rPr>
-        <w:t>.</w:t>
-      </w:r>
-    </w:p>
-    <w:p>
-      <w:pPr>
-        <w:spacing w:line="360" w:lineRule="auto"/>
-        <w:contextualSpacing/>
-        <w:jc w:val="both"/>
-        <w:rPr>
-          <w:sz w:val="24"/>
-          <w:szCs w:val="24"/>
-          <w:lang w:val="tr-TR"/>
-        </w:rPr>
-      </w:pPr>
-      <w:r>
-        <w:rPr>
-          <w:sz w:val="24"/>
-          <w:szCs w:val="24"/>
-          <w:lang w:val="tr-TR"/>
-        </w:rPr>
-        <w:t xml:space="preserve">Progress property is that if a peer wants to execute a valid transaction, the transaction will be executed and recorded into blockchain eventually. </w:t>
-      </w:r>
-      <w:r>
-        <w:rPr>
-          <w:sz w:val="24"/>
-          <w:szCs w:val="24"/>
-          <w:lang w:val="tr-TR"/>
-        </w:rPr>
-        <w:t xml:space="preserve">This is ensured by putting the transactions into a pending queue before they are validated. When they are validated, </w:t>
-      </w:r>
-      <w:r>
-        <w:rPr>
-          <w:sz w:val="24"/>
-          <w:szCs w:val="24"/>
-          <w:lang w:val="tr-TR"/>
-        </w:rPr>
-        <w:t>they are executed and</w:t>
-      </w:r>
-      <w:r>
-        <w:rPr>
-          <w:sz w:val="24"/>
-          <w:szCs w:val="24"/>
-          <w:lang w:val="tr-TR"/>
-        </w:rPr>
-        <w:t xml:space="preserve"> put into a priority queue according to their timestamps and </w:t>
-      </w:r>
-      <w:r>
-        <w:rPr>
-          <w:sz w:val="24"/>
-          <w:szCs w:val="24"/>
-          <w:lang w:val="tr-TR"/>
-        </w:rPr>
-        <w:t>when there are 4 transactions in the queue, the block is generated. If number of transactions does not become 4 for a long time, the block is generated with less number of transactions.</w:t>
-      </w:r>
-    </w:p>
-    <w:p>
-      <w:pPr>
-        <w:pStyle w:val="ListParagraph"/>
-        <w:numPr>
-          <w:ilvl w:val="0"/>
-          <w:numId w:val="4"/>
-        </w:numPr>
-        <w:rPr>
-          <w:b/>
-          <w:sz w:val="28"/>
-          <w:szCs w:val="28"/>
-          <w:lang w:val="tr-TR"/>
-        </w:rPr>
-      </w:pPr>
-      <w:r>
-        <w:rPr>
-          <w:b/>
-          <w:sz w:val="28"/>
-          <w:szCs w:val="28"/>
-          <w:lang w:val="tr-TR"/>
-        </w:rPr>
-        <w:t xml:space="preserve">Software </w:t>
-      </w:r>
-      <w:r>
-        <w:rPr>
-          <w:b/>
-          <w:sz w:val="28"/>
-          <w:szCs w:val="28"/>
-          <w:lang w:val="tr-TR"/>
-        </w:rPr>
         <w:t>Architecture</w:t>
       </w:r>
     </w:p>
@@ -968,7 +944,7 @@
         <w:pStyle w:val="ListParagraph"/>
         <w:numPr>
           <w:ilvl w:val="1"/>
-          <w:numId w:val="4"/>
+          <w:numId w:val="9"/>
         </w:numPr>
         <w:rPr>
           <w:b/>
@@ -1045,7 +1021,7 @@
         </w:rPr>
         <w:lastRenderedPageBreak/>
         <w:drawing>
-          <wp:inline distT="0" distB="0" distL="0" distR="0" wp14:anchorId="5DCC4C25" wp14:editId="01920E2C">
+          <wp:inline distT="0" distB="0" distL="0" distR="0" wp14:anchorId="1BFF0086" wp14:editId="20C3D981">
             <wp:extent cx="4648200" cy="4888306"/>
             <wp:effectExtent l="0" t="0" r="0" b="7620"/>
             <wp:docPr id="1" name="Picture 1"/>
@@ -1212,7 +1188,7 @@
         <w:pStyle w:val="ListParagraph"/>
         <w:numPr>
           <w:ilvl w:val="1"/>
-          <w:numId w:val="4"/>
+          <w:numId w:val="9"/>
         </w:numPr>
         <w:rPr>
           <w:b/>
@@ -1295,7 +1271,7 @@
           <w:noProof/>
         </w:rPr>
         <w:drawing>
-          <wp:inline distT="0" distB="0" distL="0" distR="0" wp14:anchorId="7FEB756E" wp14:editId="0704F394">
+          <wp:inline distT="0" distB="0" distL="0" distR="0" wp14:anchorId="783D8F7E" wp14:editId="6CB6DF2A">
             <wp:extent cx="5227320" cy="2209800"/>
             <wp:effectExtent l="0" t="0" r="0" b="0"/>
             <wp:docPr id="3" name="Picture 3"/>
@@ -1489,7 +1465,7 @@
         </w:rPr>
         <w:lastRenderedPageBreak/>
         <w:drawing>
-          <wp:inline distT="0" distB="0" distL="0" distR="0" wp14:anchorId="6401168E" wp14:editId="18CB42B8">
+          <wp:inline distT="0" distB="0" distL="0" distR="0" wp14:anchorId="3E9C3AFB" wp14:editId="0A8F783E">
             <wp:extent cx="4914900" cy="2918460"/>
             <wp:effectExtent l="0" t="0" r="0" b="0"/>
             <wp:docPr id="5" name="Picture 5"/>
@@ -1619,7 +1595,7 @@
           <w:noProof/>
         </w:rPr>
         <w:drawing>
-          <wp:inline distT="0" distB="0" distL="0" distR="0" wp14:anchorId="48CB4D5B" wp14:editId="3A6384F5">
+          <wp:inline distT="0" distB="0" distL="0" distR="0" wp14:anchorId="3D0499D2" wp14:editId="748DE913">
             <wp:extent cx="3512820" cy="2537460"/>
             <wp:effectExtent l="0" t="0" r="0" b="0"/>
             <wp:docPr id="11" name="Picture 11"/>
@@ -2374,7 +2350,7 @@
           <w:noProof/>
         </w:rPr>
         <w:drawing>
-          <wp:inline distT="0" distB="0" distL="0" distR="0" wp14:anchorId="16F0903C" wp14:editId="25DA107C">
+          <wp:inline distT="0" distB="0" distL="0" distR="0" wp14:anchorId="03336B4D" wp14:editId="66A823F0">
             <wp:extent cx="2377440" cy="1242060"/>
             <wp:effectExtent l="0" t="0" r="3810" b="0"/>
             <wp:docPr id="12" name="Picture 12"/>
@@ -2745,7 +2721,7 @@
           <w:noProof/>
         </w:rPr>
         <w:drawing>
-          <wp:inline distT="0" distB="0" distL="0" distR="0" wp14:anchorId="39B731D9" wp14:editId="440032A4">
+          <wp:inline distT="0" distB="0" distL="0" distR="0" wp14:anchorId="5B77AC85" wp14:editId="19223E3D">
             <wp:extent cx="2171700" cy="982980"/>
             <wp:effectExtent l="0" t="0" r="0" b="7620"/>
             <wp:docPr id="18" name="Picture 18"/>
@@ -2815,7 +2791,7 @@
           <w:noProof/>
         </w:rPr>
         <w:drawing>
-          <wp:inline distT="0" distB="0" distL="0" distR="0" wp14:anchorId="56A38B21" wp14:editId="5B1D4AC0">
+          <wp:inline distT="0" distB="0" distL="0" distR="0" wp14:anchorId="51BA6E6B" wp14:editId="782AEAEA">
             <wp:extent cx="1005840" cy="792480"/>
             <wp:effectExtent l="0" t="0" r="3810" b="7620"/>
             <wp:docPr id="13" name="Picture 13"/>
@@ -2885,7 +2861,7 @@
           <w:noProof/>
         </w:rPr>
         <w:drawing>
-          <wp:inline distT="0" distB="0" distL="0" distR="0" wp14:anchorId="0DC998D2" wp14:editId="09F86771">
+          <wp:inline distT="0" distB="0" distL="0" distR="0" wp14:anchorId="2183105D" wp14:editId="3C179547">
             <wp:extent cx="1455420" cy="777240"/>
             <wp:effectExtent l="0" t="0" r="0" b="3810"/>
             <wp:docPr id="22" name="Picture 22"/>
@@ -2987,7 +2963,7 @@
           <w:noProof/>
         </w:rPr>
         <w:drawing>
-          <wp:inline distT="0" distB="0" distL="0" distR="0" wp14:anchorId="19A5018A" wp14:editId="6A38DA68">
+          <wp:inline distT="0" distB="0" distL="0" distR="0" wp14:anchorId="6FC6A84C" wp14:editId="33334DD7">
             <wp:extent cx="5943600" cy="2150745"/>
             <wp:effectExtent l="0" t="0" r="0" b="1905"/>
             <wp:docPr id="10" name="Picture 10"/>
@@ -3131,7 +3107,7 @@
           <w:noProof/>
         </w:rPr>
         <w:drawing>
-          <wp:inline distT="0" distB="0" distL="0" distR="0" wp14:anchorId="221FA85E" wp14:editId="338AD6CC">
+          <wp:inline distT="0" distB="0" distL="0" distR="0" wp14:anchorId="523E100A" wp14:editId="31FA2ECB">
             <wp:extent cx="5806440" cy="1805940"/>
             <wp:effectExtent l="0" t="0" r="3810" b="3810"/>
             <wp:docPr id="15" name="Picture 15"/>
@@ -3625,7 +3601,7 @@
         </w:rPr>
         <w:lastRenderedPageBreak/>
         <w:drawing>
-          <wp:inline distT="0" distB="0" distL="0" distR="0" wp14:anchorId="2AE3A12F" wp14:editId="79AB424A">
+          <wp:inline distT="0" distB="0" distL="0" distR="0" wp14:anchorId="65E1EF72" wp14:editId="27ABD01E">
             <wp:extent cx="2537858" cy="2034540"/>
             <wp:effectExtent l="0" t="0" r="0" b="3810"/>
             <wp:docPr id="16" name="Picture 16"/>
@@ -4367,7 +4343,7 @@
         </w:rPr>
         <w:lastRenderedPageBreak/>
         <w:drawing>
-          <wp:inline distT="0" distB="0" distL="0" distR="0" wp14:anchorId="70AC7B80" wp14:editId="240AE306">
+          <wp:inline distT="0" distB="0" distL="0" distR="0" wp14:anchorId="055BD15D" wp14:editId="2E7B94AF">
             <wp:extent cx="3703320" cy="2080260"/>
             <wp:effectExtent l="0" t="0" r="0" b="0"/>
             <wp:docPr id="17" name="Picture 17"/>
@@ -5104,7 +5080,7 @@
         </w:rPr>
         <w:lastRenderedPageBreak/>
         <w:drawing>
-          <wp:inline distT="0" distB="0" distL="0" distR="0" wp14:anchorId="4A654D08" wp14:editId="2B49187B">
+          <wp:inline distT="0" distB="0" distL="0" distR="0" wp14:anchorId="5603C461" wp14:editId="6991B007">
             <wp:extent cx="1653540" cy="1043940"/>
             <wp:effectExtent l="0" t="0" r="3810" b="3810"/>
             <wp:docPr id="20" name="Picture 20"/>
@@ -5371,7 +5347,7 @@
           <w:noProof/>
         </w:rPr>
         <w:drawing>
-          <wp:inline distT="0" distB="0" distL="0" distR="0" wp14:anchorId="68987071" wp14:editId="3B1E7EF6">
+          <wp:inline distT="0" distB="0" distL="0" distR="0" wp14:anchorId="151AE0E0" wp14:editId="4331AD2B">
             <wp:extent cx="4663440" cy="1790700"/>
             <wp:effectExtent l="0" t="0" r="3810" b="0"/>
             <wp:docPr id="21" name="Picture 21"/>
@@ -5925,7 +5901,7 @@
           <w:noProof/>
         </w:rPr>
         <w:drawing>
-          <wp:inline distT="0" distB="0" distL="0" distR="0" wp14:anchorId="7055500A" wp14:editId="13EC7A2F">
+          <wp:inline distT="0" distB="0" distL="0" distR="0" wp14:anchorId="63CD2283" wp14:editId="4FB1D7E7">
             <wp:extent cx="4358640" cy="4480560"/>
             <wp:effectExtent l="0" t="0" r="3810" b="0"/>
             <wp:docPr id="4" name="Picture 4"/>
@@ -7444,7 +7420,7 @@
           <w:noProof/>
         </w:rPr>
         <w:drawing>
-          <wp:inline distT="0" distB="0" distL="0" distR="0" wp14:anchorId="396ACCFC" wp14:editId="5146B33E">
+          <wp:inline distT="0" distB="0" distL="0" distR="0" wp14:anchorId="74B48A5D" wp14:editId="4D2CFCA2">
             <wp:extent cx="5097780" cy="1371600"/>
             <wp:effectExtent l="0" t="0" r="7620" b="0"/>
             <wp:docPr id="6" name="Picture 6"/>
@@ -7871,7 +7847,7 @@
           <w:noProof/>
         </w:rPr>
         <w:drawing>
-          <wp:inline distT="0" distB="0" distL="0" distR="0" wp14:anchorId="2057273E" wp14:editId="4A894792">
+          <wp:inline distT="0" distB="0" distL="0" distR="0" wp14:anchorId="51E4AD97" wp14:editId="4CE4526C">
             <wp:extent cx="3929924" cy="1691640"/>
             <wp:effectExtent l="0" t="0" r="0" b="3810"/>
             <wp:docPr id="23" name="Picture 23"/>
@@ -8020,7 +7996,7 @@
           <w:noProof/>
         </w:rPr>
         <w:drawing>
-          <wp:inline distT="0" distB="0" distL="0" distR="0" wp14:anchorId="0F8B81E9" wp14:editId="76038143">
+          <wp:inline distT="0" distB="0" distL="0" distR="0" wp14:anchorId="6E3AC788" wp14:editId="6005A57D">
             <wp:extent cx="3520440" cy="1638300"/>
             <wp:effectExtent l="0" t="0" r="3810" b="0"/>
             <wp:docPr id="24" name="Picture 24"/>
@@ -8163,7 +8139,7 @@
         </w:rPr>
         <w:lastRenderedPageBreak/>
         <w:drawing>
-          <wp:inline distT="0" distB="0" distL="0" distR="0" wp14:anchorId="7F82DB53" wp14:editId="5A25063F">
+          <wp:inline distT="0" distB="0" distL="0" distR="0" wp14:anchorId="53AA9AA1" wp14:editId="52FAF3BF">
             <wp:extent cx="2019300" cy="1211580"/>
             <wp:effectExtent l="0" t="0" r="0" b="7620"/>
             <wp:docPr id="8" name="Picture 8"/>
@@ -8270,7 +8246,7 @@
           <w:noProof/>
         </w:rPr>
         <w:drawing>
-          <wp:inline distT="0" distB="0" distL="0" distR="0" wp14:anchorId="596D8BE8" wp14:editId="5A9D2822">
+          <wp:inline distT="0" distB="0" distL="0" distR="0" wp14:anchorId="0065B763" wp14:editId="59391200">
             <wp:extent cx="3246120" cy="1242060"/>
             <wp:effectExtent l="0" t="0" r="0" b="0"/>
             <wp:docPr id="25" name="Picture 25"/>
@@ -8510,7 +8486,7 @@
           <w:noProof/>
         </w:rPr>
         <w:drawing>
-          <wp:inline distT="0" distB="0" distL="0" distR="0" wp14:anchorId="5A198CEC" wp14:editId="21401B25">
+          <wp:inline distT="0" distB="0" distL="0" distR="0" wp14:anchorId="7D747D50" wp14:editId="78F86331">
             <wp:extent cx="5387340" cy="1440180"/>
             <wp:effectExtent l="0" t="0" r="3810" b="7620"/>
             <wp:docPr id="9" name="Picture 9"/>
@@ -8601,7 +8577,7 @@
           <w:noProof/>
         </w:rPr>
         <w:drawing>
-          <wp:inline distT="0" distB="0" distL="0" distR="0" wp14:anchorId="335E1303" wp14:editId="3B0C3940">
+          <wp:inline distT="0" distB="0" distL="0" distR="0" wp14:anchorId="6C0235D3" wp14:editId="2BD7D691">
             <wp:extent cx="2415540" cy="838200"/>
             <wp:effectExtent l="0" t="0" r="3810" b="0"/>
             <wp:docPr id="2" name="Picture 2"/>
@@ -8836,7 +8812,7 @@
         <w:pStyle w:val="ListParagraph"/>
         <w:numPr>
           <w:ilvl w:val="1"/>
-          <w:numId w:val="4"/>
+          <w:numId w:val="9"/>
         </w:numPr>
         <w:rPr>
           <w:b/>
@@ -9040,7 +9016,7 @@
         </w:rPr>
         <w:lastRenderedPageBreak/>
         <w:drawing>
-          <wp:inline distT="0" distB="0" distL="0" distR="0" wp14:anchorId="4ABC6DD0" wp14:editId="37D2BC88">
+          <wp:inline distT="0" distB="0" distL="0" distR="0" wp14:anchorId="5FAFAC73" wp14:editId="71779489">
             <wp:extent cx="5943600" cy="1976120"/>
             <wp:effectExtent l="0" t="0" r="0" b="5080"/>
             <wp:docPr id="7" name="Picture 7"/>
@@ -9219,15 +9195,199 @@
         </w:rPr>
         <w:t>So, singleton pattern is used for that purpose.</w:t>
       </w:r>
+    </w:p>
+    <w:p>
+      <w:pPr>
+        <w:pStyle w:val="ListParagraph"/>
+        <w:numPr>
+          <w:ilvl w:val="0"/>
+          <w:numId w:val="9"/>
+        </w:numPr>
+        <w:rPr>
+          <w:b/>
+          <w:sz w:val="28"/>
+          <w:szCs w:val="28"/>
+          <w:lang w:val="tr-TR"/>
+        </w:rPr>
+      </w:pPr>
+      <w:r>
+        <w:rPr>
+          <w:b/>
+          <w:sz w:val="28"/>
+          <w:szCs w:val="28"/>
+          <w:lang w:val="tr-TR"/>
+        </w:rPr>
+        <w:t>Impact of Engineering Solutions</w:t>
+      </w:r>
+    </w:p>
+    <w:p>
+      <w:pPr>
+        <w:spacing w:line="360" w:lineRule="auto"/>
+        <w:contextualSpacing/>
+        <w:jc w:val="both"/>
+        <w:rPr>
+          <w:sz w:val="24"/>
+          <w:szCs w:val="24"/>
+          <w:lang w:val="tr-TR"/>
+        </w:rPr>
+      </w:pPr>
+      <w:r>
+        <w:rPr>
+          <w:sz w:val="24"/>
+          <w:szCs w:val="24"/>
+          <w:lang w:val="tr-TR"/>
+        </w:rPr>
+        <w:t xml:space="preserve">The solutions we provide in the project is mainly based on the field of distributed systems. According to our design goals, solutions should aim to make communications without using a centralized control. </w:t>
+      </w:r>
+      <w:r>
+        <w:rPr>
+          <w:sz w:val="24"/>
+          <w:szCs w:val="24"/>
+          <w:lang w:val="tr-TR"/>
+        </w:rPr>
+        <w:t xml:space="preserve">By that way, single point of failure and congestion in the network can be eliminated up to some point. </w:t>
+      </w:r>
+    </w:p>
+    <w:p>
+      <w:pPr>
+        <w:spacing w:line="360" w:lineRule="auto"/>
+        <w:contextualSpacing/>
+        <w:jc w:val="both"/>
+        <w:rPr>
+          <w:sz w:val="24"/>
+          <w:szCs w:val="24"/>
+          <w:lang w:val="tr-TR"/>
+        </w:rPr>
+      </w:pPr>
+      <w:r>
+        <w:rPr>
+          <w:sz w:val="24"/>
+          <w:szCs w:val="24"/>
+          <w:lang w:val="tr-TR"/>
+        </w:rPr>
+        <w:t xml:space="preserve">However there are also some issues concerning with this approach. One of them is user incentives such that since each peer should also act as a server, they should willingly </w:t>
+      </w:r>
+      <w:r>
+        <w:rPr>
+          <w:sz w:val="24"/>
+          <w:szCs w:val="24"/>
+          <w:lang w:val="tr-TR"/>
+        </w:rPr>
+        <w:t>give</w:t>
+      </w:r>
+      <w:r>
+        <w:rPr>
+          <w:sz w:val="24"/>
+          <w:szCs w:val="24"/>
+          <w:lang w:val="tr-TR"/>
+        </w:rPr>
+        <w:t xml:space="preserve"> their resources. In systems such as Bitcoin, coins are used for that purpose. In CrypDist, when new data is uploaded, all peers can access to that and get benefits accordingly, so this is the user incentive of the system.</w:t>
+      </w:r>
+    </w:p>
+    <w:p>
+      <w:pPr>
+        <w:spacing w:line="360" w:lineRule="auto"/>
+        <w:contextualSpacing/>
+        <w:jc w:val="both"/>
+        <w:rPr>
+          <w:sz w:val="24"/>
+          <w:szCs w:val="24"/>
+          <w:lang w:val="tr-TR"/>
+        </w:rPr>
+      </w:pPr>
+      <w:r>
+        <w:rPr>
+          <w:sz w:val="24"/>
+          <w:szCs w:val="24"/>
+          <w:lang w:val="tr-TR"/>
+        </w:rPr>
+        <w:t xml:space="preserve">By that system, genomics data become more easily accessible, so in that way mutations and cures for diseases can be discovered. </w:t>
+      </w:r>
+      <w:r>
+        <w:rPr>
+          <w:sz w:val="24"/>
+          <w:szCs w:val="24"/>
+          <w:lang w:val="tr-TR"/>
+        </w:rPr>
+        <w:t xml:space="preserve">In the environmental </w:t>
+      </w:r>
+      <w:r>
+        <w:rPr>
+          <w:sz w:val="24"/>
+          <w:szCs w:val="24"/>
+          <w:lang w:val="tr-TR"/>
+        </w:rPr>
+        <w:t xml:space="preserve">and societal </w:t>
+      </w:r>
+      <w:r>
+        <w:rPr>
+          <w:sz w:val="24"/>
+          <w:szCs w:val="24"/>
+          <w:lang w:val="tr-TR"/>
+        </w:rPr>
+        <w:t>context, it support</w:t>
+      </w:r>
+      <w:r>
+        <w:rPr>
+          <w:sz w:val="24"/>
+          <w:szCs w:val="24"/>
+          <w:lang w:val="tr-TR"/>
+        </w:rPr>
+        <w:t>s</w:t>
+      </w:r>
+      <w:r>
+        <w:rPr>
+          <w:sz w:val="24"/>
+          <w:szCs w:val="24"/>
+          <w:lang w:val="tr-TR"/>
+        </w:rPr>
+        <w:t xml:space="preserve"> health for humans and society.</w:t>
+      </w:r>
+    </w:p>
+    <w:p>
+      <w:pPr>
+        <w:spacing w:line="360" w:lineRule="auto"/>
+        <w:contextualSpacing/>
+        <w:jc w:val="both"/>
+        <w:rPr>
+          <w:sz w:val="24"/>
+          <w:szCs w:val="24"/>
+          <w:lang w:val="tr-TR"/>
+        </w:rPr>
+      </w:pPr>
+      <w:r>
+        <w:rPr>
+          <w:sz w:val="24"/>
+          <w:szCs w:val="24"/>
+          <w:lang w:val="tr-TR"/>
+        </w:rPr>
+        <w:t xml:space="preserve">Economically speaking, the uploaded data is free, so this should encourage more people for the </w:t>
+      </w:r>
+      <w:r>
+        <w:rPr>
+          <w:sz w:val="24"/>
+          <w:szCs w:val="24"/>
+          <w:lang w:val="tr-TR"/>
+        </w:rPr>
+        <w:t>genomics research</w:t>
+      </w:r>
       <w:bookmarkStart w:id="0" w:name="_GoBack"/>
       <w:bookmarkEnd w:id="0"/>
+      <w:r>
+        <w:rPr>
+          <w:sz w:val="24"/>
+          <w:szCs w:val="24"/>
+          <w:lang w:val="tr-TR"/>
+        </w:rPr>
+        <w:t>.</w:t>
+      </w:r>
     </w:p>
     <w:p>
       <w:pPr>
         <w:pStyle w:val="ListParagraph"/>
         <w:numPr>
           <w:ilvl w:val="0"/>
-          <w:numId w:val="4"/>
+          <w:numId w:val="9"/>
         </w:numPr>
         <w:rPr>
           <w:b/>
@@ -9243,7 +9403,128 @@
           <w:szCs w:val="28"/>
           <w:lang w:val="tr-TR"/>
         </w:rPr>
-        <w:t>Impact of Engineering Solutions</w:t>
+        <w:lastRenderedPageBreak/>
+        <w:t>Contemporary Issues</w:t>
+      </w:r>
+    </w:p>
+    <w:p>
+      <w:pPr>
+        <w:spacing w:line="360" w:lineRule="auto"/>
+        <w:contextualSpacing/>
+        <w:jc w:val="both"/>
+        <w:rPr>
+          <w:sz w:val="24"/>
+          <w:szCs w:val="24"/>
+          <w:lang w:val="tr-TR"/>
+        </w:rPr>
+      </w:pPr>
+      <w:r>
+        <w:rPr>
+          <w:sz w:val="24"/>
+          <w:szCs w:val="24"/>
+          <w:lang w:val="tr-TR"/>
+        </w:rPr>
+        <w:t>Global Alliance for Genomics and Health is a recently established organization which aims to enable sharing of genomics data effectively.</w:t>
+      </w:r>
+      <w:r>
+        <w:rPr>
+          <w:sz w:val="24"/>
+          <w:szCs w:val="24"/>
+          <w:lang w:val="tr-TR"/>
+        </w:rPr>
+        <w:t xml:space="preserve"> When there is centralized control on the data, because of political reasons, the servers may become passive just like the </w:t>
+      </w:r>
+      <w:r>
+        <w:rPr>
+          <w:sz w:val="24"/>
+          <w:szCs w:val="24"/>
+          <w:lang w:val="tr-TR"/>
+        </w:rPr>
+        <w:t>Wellcome Trust server</w:t>
+      </w:r>
+      <w:r>
+        <w:rPr>
+          <w:sz w:val="24"/>
+          <w:szCs w:val="24"/>
+          <w:lang w:val="tr-TR"/>
+        </w:rPr>
+        <w:t xml:space="preserve">. For that purpose, current projects aim to distribute data to multiple servers and databases to avoid single point of failure. </w:t>
+      </w:r>
+      <w:r>
+        <w:rPr>
+          <w:sz w:val="24"/>
+          <w:szCs w:val="24"/>
+          <w:lang w:val="tr-TR"/>
+        </w:rPr>
+        <w:t>Cancer Gene Trust</w:t>
+      </w:r>
+      <w:r>
+        <w:rPr>
+          <w:sz w:val="24"/>
+          <w:szCs w:val="24"/>
+          <w:lang w:val="tr-TR"/>
+        </w:rPr>
+        <w:t xml:space="preserve"> Network is an example for this such that it aims to share data in real time.</w:t>
+      </w:r>
+      <w:r>
+        <w:rPr>
+          <w:sz w:val="24"/>
+          <w:szCs w:val="24"/>
+          <w:lang w:val="tr-TR"/>
+        </w:rPr>
+        <w:t xml:space="preserve"> In our project,</w:t>
+      </w:r>
+      <w:r>
+        <w:rPr>
+          <w:sz w:val="24"/>
+          <w:szCs w:val="24"/>
+          <w:lang w:val="tr-TR"/>
+        </w:rPr>
+        <w:t xml:space="preserve"> </w:t>
+      </w:r>
+      <w:r>
+        <w:rPr>
+          <w:sz w:val="24"/>
+          <w:szCs w:val="24"/>
+          <w:lang w:val="tr-TR"/>
+        </w:rPr>
+        <w:t xml:space="preserve">Akamai services can be used for that purpose, in the future. </w:t>
+      </w:r>
+    </w:p>
+    <w:p>
+      <w:pPr>
+        <w:spacing w:line="360" w:lineRule="auto"/>
+        <w:contextualSpacing/>
+        <w:jc w:val="both"/>
+        <w:rPr>
+          <w:sz w:val="24"/>
+          <w:szCs w:val="24"/>
+          <w:lang w:val="tr-TR"/>
+        </w:rPr>
+      </w:pPr>
+      <w:r>
+        <w:rPr>
+          <w:sz w:val="24"/>
+          <w:szCs w:val="24"/>
+          <w:lang w:val="tr-TR"/>
+        </w:rPr>
+        <w:t>The main purpose of the project is to enable researchers to access the data securely by combining blockchain technology with genomics data distribution.</w:t>
+      </w:r>
+      <w:r>
+        <w:rPr>
+          <w:sz w:val="24"/>
+          <w:szCs w:val="24"/>
+          <w:lang w:val="tr-TR"/>
+        </w:rPr>
+        <w:t xml:space="preserve"> In that way, </w:t>
+      </w:r>
+      <w:r>
+        <w:rPr>
+          <w:sz w:val="24"/>
+          <w:szCs w:val="24"/>
+          <w:lang w:val="tr-TR"/>
+        </w:rPr>
+        <w:t>the links for the data cannot be corrupted by third party access.</w:t>
       </w:r>
     </w:p>
     <w:p>
@@ -9251,7 +9532,7 @@
         <w:pStyle w:val="ListParagraph"/>
         <w:numPr>
           <w:ilvl w:val="0"/>
-          <w:numId w:val="4"/>
+          <w:numId w:val="9"/>
         </w:numPr>
         <w:rPr>
           <w:b/>
@@ -9267,16 +9548,11 @@
           <w:szCs w:val="28"/>
           <w:lang w:val="tr-TR"/>
         </w:rPr>
-        <w:t>Contemporary Issues</w:t>
-      </w:r>
-    </w:p>
-    <w:p>
-      <w:pPr>
-        <w:pStyle w:val="ListParagraph"/>
-        <w:numPr>
-          <w:ilvl w:val="0"/>
-          <w:numId w:val="4"/>
-        </w:numPr>
+        <w:t>User’s Manual</w:t>
+      </w:r>
+    </w:p>
+    <w:p>
+      <w:pPr>
         <w:rPr>
           <w:b/>
           <w:sz w:val="28"/>
@@ -9291,8 +9567,66 @@
           <w:szCs w:val="28"/>
           <w:lang w:val="tr-TR"/>
         </w:rPr>
-        <w:t>User’s Manual</w:t>
-      </w:r>
+        <w:t>References</w:t>
+      </w:r>
+    </w:p>
+    <w:p>
+      <w:pPr>
+        <w:rPr>
+          <w:sz w:val="24"/>
+          <w:szCs w:val="24"/>
+          <w:lang w:val="tr-TR"/>
+        </w:rPr>
+      </w:pPr>
+      <w:hyperlink r:id="rId30" w:history="1">
+        <w:r>
+          <w:rPr>
+            <w:rStyle w:val="Hyperlink"/>
+            <w:sz w:val="24"/>
+            <w:szCs w:val="24"/>
+            <w:lang w:val="tr-TR"/>
+          </w:rPr>
+          <w:t>http://science.sciencemag.org/content/352/6291/1278.full</w:t>
+        </w:r>
+      </w:hyperlink>
+    </w:p>
+    <w:p>
+      <w:pPr>
+        <w:rPr>
+          <w:sz w:val="24"/>
+          <w:szCs w:val="24"/>
+          <w:lang w:val="tr-TR"/>
+        </w:rPr>
+      </w:pPr>
+      <w:hyperlink r:id="rId31" w:history="1">
+        <w:r>
+          <w:rPr>
+            <w:rStyle w:val="Hyperlink"/>
+            <w:sz w:val="24"/>
+            <w:szCs w:val="24"/>
+            <w:lang w:val="tr-TR"/>
+          </w:rPr>
+          <w:t>https://wellcomecollection.org/what-we-do/wellcome-trust</w:t>
+        </w:r>
+      </w:hyperlink>
+      <w:r>
+        <w:rPr>
+          <w:sz w:val="24"/>
+          <w:szCs w:val="24"/>
+          <w:lang w:val="tr-TR"/>
+        </w:rPr>
+        <w:t xml:space="preserve"> </w:t>
+      </w:r>
+    </w:p>
+    <w:p>
+      <w:pPr>
+        <w:rPr>
+          <w:b/>
+          <w:sz w:val="28"/>
+          <w:szCs w:val="28"/>
+          <w:lang w:val="tr-TR"/>
+        </w:rPr>
+      </w:pPr>
     </w:p>
     <w:sectPr>
       <w:pgSz w:w="12240" w:h="15840"/>
@@ -9848,6 +10182,119 @@
     </w:lvl>
   </w:abstractNum>
   <w:abstractNum w:abstractNumId="5">
+    <w:nsid w:val="5A7332DF"/>
+    <w:multiLevelType w:val="multilevel"/>
+    <w:tmpl w:val="AA843718"/>
+    <w:lvl w:ilvl="0">
+      <w:start w:val="4"/>
+      <w:numFmt w:val="decimal"/>
+      <w:lvlText w:val="%1."/>
+      <w:lvlJc w:val="left"/>
+      <w:pPr>
+        <w:ind w:left="432" w:hanging="432"/>
+      </w:pPr>
+      <w:rPr>
+        <w:rFonts w:hint="default"/>
+      </w:rPr>
+    </w:lvl>
+    <w:lvl w:ilvl="1">
+      <w:start w:val="1"/>
+      <w:numFmt w:val="decimal"/>
+      <w:lvlText w:val="%1.%2."/>
+      <w:lvlJc w:val="left"/>
+      <w:pPr>
+        <w:ind w:left="720" w:hanging="720"/>
+      </w:pPr>
+      <w:rPr>
+        <w:rFonts w:hint="default"/>
+      </w:rPr>
+    </w:lvl>
+    <w:lvl w:ilvl="2">
+      <w:start w:val="1"/>
+      <w:numFmt w:val="decimal"/>
+      <w:lvlText w:val="%1.%2.%3."/>
+      <w:lvlJc w:val="left"/>
+      <w:pPr>
+        <w:ind w:left="720" w:hanging="720"/>
+      </w:pPr>
+      <w:rPr>
+        <w:rFonts w:hint="default"/>
+      </w:rPr>
+    </w:lvl>
+    <w:lvl w:ilvl="3">
+      <w:start w:val="1"/>
+      <w:numFmt w:val="decimal"/>
+      <w:lvlText w:val="%1.%2.%3.%4."/>
+      <w:lvlJc w:val="left"/>
+      <w:pPr>
+        <w:ind w:left="1080" w:hanging="1080"/>
+      </w:pPr>
+      <w:rPr>
+        <w:rFonts w:hint="default"/>
+      </w:rPr>
+    </w:lvl>
+    <w:lvl w:ilvl="4">
+      <w:start w:val="1"/>
+      <w:numFmt w:val="decimal"/>
+      <w:lvlText w:val="%1.%2.%3.%4.%5."/>
+      <w:lvlJc w:val="left"/>
+      <w:pPr>
+        <w:ind w:left="1080" w:hanging="1080"/>
+      </w:pPr>
+      <w:rPr>
+        <w:rFonts w:hint="default"/>
+      </w:rPr>
+    </w:lvl>
+    <w:lvl w:ilvl="5">
+      <w:start w:val="1"/>
+      <w:numFmt w:val="decimal"/>
+      <w:lvlText w:val="%1.%2.%3.%4.%5.%6."/>
+      <w:lvlJc w:val="left"/>
+      <w:pPr>
+        <w:ind w:left="1440" w:hanging="1440"/>
+      </w:pPr>
+      <w:rPr>
+        <w:rFonts w:hint="default"/>
+      </w:rPr>
+    </w:lvl>
+    <w:lvl w:ilvl="6">
+      <w:start w:val="1"/>
+      <w:numFmt w:val="decimal"/>
+      <w:lvlText w:val="%1.%2.%3.%4.%5.%6.%7."/>
+      <w:lvlJc w:val="left"/>
+      <w:pPr>
+        <w:ind w:left="1800" w:hanging="1800"/>
+      </w:pPr>
+      <w:rPr>
+        <w:rFonts w:hint="default"/>
+      </w:rPr>
+    </w:lvl>
+    <w:lvl w:ilvl="7">
+      <w:start w:val="1"/>
+      <w:numFmt w:val="decimal"/>
+      <w:lvlText w:val="%1.%2.%3.%4.%5.%6.%7.%8."/>
+      <w:lvlJc w:val="left"/>
+      <w:pPr>
+        <w:ind w:left="1800" w:hanging="1800"/>
+      </w:pPr>
+      <w:rPr>
+        <w:rFonts w:hint="default"/>
+      </w:rPr>
+    </w:lvl>
+    <w:lvl w:ilvl="8">
+      <w:start w:val="1"/>
+      <w:numFmt w:val="decimal"/>
+      <w:lvlText w:val="%1.%2.%3.%4.%5.%6.%7.%8.%9."/>
+      <w:lvlJc w:val="left"/>
+      <w:pPr>
+        <w:ind w:left="2160" w:hanging="2160"/>
+      </w:pPr>
+      <w:rPr>
+        <w:rFonts w:hint="default"/>
+      </w:rPr>
+    </w:lvl>
+  </w:abstractNum>
+  <w:abstractNum w:abstractNumId="6">
     <w:nsid w:val="5D096CD1"/>
     <w:multiLevelType w:val="hybridMultilevel"/>
     <w:tmpl w:val="CED8D808"/>
@@ -9959,7 +10406,7 @@
       </w:rPr>
     </w:lvl>
   </w:abstractNum>
-  <w:abstractNum w:abstractNumId="6">
+  <w:abstractNum w:abstractNumId="7">
     <w:nsid w:val="5E367733"/>
     <w:multiLevelType w:val="multilevel"/>
     <w:tmpl w:val="41CEE296"/>
@@ -10072,7 +10519,7 @@
       </w:rPr>
     </w:lvl>
   </w:abstractNum>
-  <w:abstractNum w:abstractNumId="7">
+  <w:abstractNum w:abstractNumId="8">
     <w:nsid w:val="6CD739B9"/>
     <w:multiLevelType w:val="hybridMultilevel"/>
     <w:tmpl w:val="BCFA7D2A"/>
@@ -10192,13 +10639,13 @@
     <w:abstractNumId w:val="1"/>
   </w:num>
   <w:num w:numId="3">
-    <w:abstractNumId w:val="6"/>
+    <w:abstractNumId w:val="7"/>
   </w:num>
   <w:num w:numId="4">
     <w:abstractNumId w:val="0"/>
   </w:num>
   <w:num w:numId="5">
-    <w:abstractNumId w:val="5"/>
+    <w:abstractNumId w:val="6"/>
   </w:num>
   <w:num w:numId="6">
     <w:abstractNumId w:val="3"/>
@@ -10207,7 +10654,10 @@
     <w:abstractNumId w:val="2"/>
   </w:num>
   <w:num w:numId="8">
-    <w:abstractNumId w:val="7"/>
+    <w:abstractNumId w:val="8"/>
+  </w:num>
+  <w:num w:numId="9">
+    <w:abstractNumId w:val="5"/>
   </w:num>
 </w:numbering>
 </file>
@@ -10440,6 +10890,17 @@
       <w:szCs w:val="16"/>
     </w:rPr>
   </w:style>
+  <w:style w:type="character" w:styleId="Hyperlink">
+    <w:name w:val="Hyperlink"/>
+    <w:basedOn w:val="DefaultParagraphFont"/>
+    <w:uiPriority w:val="99"/>
+    <w:unhideWhenUsed/>
+    <w:rsid w:val="000C316A"/>
+    <w:rPr>
+      <w:color w:val="0000FF" w:themeColor="hyperlink"/>
+      <w:u w:val="single"/>
+    </w:rPr>
+  </w:style>
 </w:styles>
 </file>
 
@@ -10669,6 +11130,17 @@
       <w:rFonts w:ascii="Tahoma" w:hAnsi="Tahoma" w:cs="Tahoma"/>
       <w:sz w:val="16"/>
       <w:szCs w:val="16"/>
+    </w:rPr>
+  </w:style>
+  <w:style w:type="character" w:styleId="Hyperlink">
+    <w:name w:val="Hyperlink"/>
+    <w:basedOn w:val="DefaultParagraphFont"/>
+    <w:uiPriority w:val="99"/>
+    <w:unhideWhenUsed/>
+    <w:rsid w:val="000C316A"/>
+    <w:rPr>
+      <w:color w:val="0000FF" w:themeColor="hyperlink"/>
+      <w:u w:val="single"/>
     </w:rPr>
   </w:style>
 </w:styles>
@@ -10964,7 +11436,7 @@
 </file>
 
 <file path=customXml/itemProps1.xml><?xml version="1.0" encoding="utf-8"?>
-<ds:datastoreItem xmlns:ds="http://schemas.openxmlformats.org/officeDocument/2006/customXml" ds:itemID="{567FF140-0C11-4045-8C42-D6394E2B67E6}">
+<ds:datastoreItem xmlns:ds="http://schemas.openxmlformats.org/officeDocument/2006/customXml" ds:itemID="{8DDDE21C-8D0C-4480-B503-8A49D121741A}">
   <ds:schemaRefs>
     <ds:schemaRef ds:uri="http://schemas.openxmlformats.org/officeDocument/2006/bibliography"/>
   </ds:schemaRefs>

</xml_diff>

<commit_message>
Final report is done
</commit_message>
<xml_diff>
--- a/Final Report.docx
+++ b/Final Report.docx
@@ -2,11 +2,12 @@
 <file path=word/document.xml><?xml version="1.0" encoding="utf-8"?>
 <w:document xmlns:wpc="http://schemas.microsoft.com/office/word/2010/wordprocessingCanvas" xmlns:mc="http://schemas.openxmlformats.org/markup-compatibility/2006" xmlns:o="urn:schemas-microsoft-com:office:office" xmlns:r="http://schemas.openxmlformats.org/officeDocument/2006/relationships" xmlns:m="http://schemas.openxmlformats.org/officeDocument/2006/math" xmlns:v="urn:schemas-microsoft-com:vml" xmlns:wp14="http://schemas.microsoft.com/office/word/2010/wordprocessingDrawing" xmlns:wp="http://schemas.openxmlformats.org/drawingml/2006/wordprocessingDrawing" xmlns:w10="urn:schemas-microsoft-com:office:word" xmlns:w="http://schemas.openxmlformats.org/wordprocessingml/2006/main" xmlns:w14="http://schemas.microsoft.com/office/word/2010/wordml" xmlns:wpg="http://schemas.microsoft.com/office/word/2010/wordprocessingGroup" xmlns:wpi="http://schemas.microsoft.com/office/word/2010/wordprocessingInk" xmlns:wne="http://schemas.microsoft.com/office/word/2006/wordml" xmlns:wps="http://schemas.microsoft.com/office/word/2010/wordprocessingShape" mc:Ignorable="w14 wp14">
   <w:body>
+    <w:bookmarkStart w:id="0" w:name="xgraphic"/>
+    <w:bookmarkStart w:id="1" w:name="_GoBack"/>
     <w:p>
       <w:pPr>
         <w:pStyle w:val="CompanyName"/>
       </w:pPr>
-      <w:bookmarkStart w:id="0" w:name="xgraphic"/>
       <w:r>
         <w:rPr>
           <w:noProof/>
@@ -242,10 +243,7 @@
         <w:pStyle w:val="Title"/>
       </w:pPr>
       <w:r>
-        <w:t>Final</w:t>
-      </w:r>
-      <w:r>
-        <w:t xml:space="preserve"> Report</w:t>
+        <w:t>Final Report</w:t>
       </w:r>
     </w:p>
     <w:p>
@@ -2035,7 +2033,7 @@
           <w:lang w:val="tr-TR"/>
         </w:rPr>
       </w:pPr>
-      <w:bookmarkStart w:id="1" w:name="_Toc481600169"/>
+      <w:bookmarkStart w:id="2" w:name="_Toc481600169"/>
       <w:r>
         <w:rPr>
           <w:b/>
@@ -2046,7 +2044,7 @@
         <w:lastRenderedPageBreak/>
         <w:t>Introduction</w:t>
       </w:r>
-      <w:bookmarkEnd w:id="1"/>
+      <w:bookmarkEnd w:id="2"/>
     </w:p>
     <w:p>
       <w:pPr>
@@ -2144,7 +2142,7 @@
           <w:lang w:val="tr-TR"/>
         </w:rPr>
       </w:pPr>
-      <w:bookmarkStart w:id="2" w:name="_Toc481600170"/>
+      <w:bookmarkStart w:id="3" w:name="_Toc481600170"/>
       <w:r>
         <w:rPr>
           <w:b/>
@@ -2154,7 +2152,7 @@
         </w:rPr>
         <w:t>Packages and Tools</w:t>
       </w:r>
-      <w:bookmarkEnd w:id="2"/>
+      <w:bookmarkEnd w:id="3"/>
     </w:p>
     <w:p>
       <w:pPr>
@@ -2372,7 +2370,6 @@
           <w:bar w:val="nil"/>
         </w:pBdr>
         <w:spacing w:line="360" w:lineRule="auto"/>
-        <w:contextualSpacing w:val="0"/>
         <w:jc w:val="both"/>
         <w:rPr>
           <w:sz w:val="24"/>
@@ -2431,7 +2428,6 @@
           <w:bar w:val="nil"/>
         </w:pBdr>
         <w:spacing w:line="360" w:lineRule="auto"/>
-        <w:contextualSpacing w:val="0"/>
         <w:jc w:val="both"/>
         <w:rPr>
           <w:sz w:val="24"/>
@@ -2476,8 +2472,6 @@
         </w:rPr>
         <w:t>).</w:t>
       </w:r>
-      <w:bookmarkStart w:id="3" w:name="_GoBack"/>
-      <w:bookmarkEnd w:id="3"/>
     </w:p>
     <w:p>
       <w:pPr>
@@ -2501,7 +2495,6 @@
           <w:szCs w:val="24"/>
           <w:lang w:val="tr-TR"/>
         </w:rPr>
-        <w:lastRenderedPageBreak/>
         <w:t xml:space="preserve">For </w:t>
       </w:r>
       <w:r>
@@ -2561,6 +2554,7 @@
           <w:szCs w:val="28"/>
           <w:lang w:val="tr-TR"/>
         </w:rPr>
+        <w:lastRenderedPageBreak/>
         <w:t xml:space="preserve"> </w:t>
       </w:r>
       <w:bookmarkStart w:id="4" w:name="_Toc481600171"/>
@@ -2917,7 +2911,7 @@
           <w:szCs w:val="24"/>
           <w:lang w:val="tr-TR"/>
         </w:rPr>
-        <w:t xml:space="preserve">When he sends a transaction, he </w:t>
+        <w:t xml:space="preserve">When he sends a transaction, he encrypts his username by the private key and other peers can validate it by using the public key. </w:t>
       </w:r>
       <w:r>
         <w:rPr>
@@ -2926,14 +2920,6 @@
           <w:lang w:val="tr-TR"/>
         </w:rPr>
         <w:lastRenderedPageBreak/>
-        <w:t xml:space="preserve">encrypts his username by the private key and other peers can validate it by using the public key. </w:t>
-      </w:r>
-      <w:r>
-        <w:rPr>
-          <w:sz w:val="24"/>
-          <w:szCs w:val="24"/>
-          <w:lang w:val="tr-TR"/>
-        </w:rPr>
         <w:t xml:space="preserve">So when the transaction is put into the blockchain, username of the peer can be included in the block as a digital signature. </w:t>
       </w:r>
     </w:p>
@@ -3537,15 +3523,7 @@
           <w:szCs w:val="24"/>
           <w:lang w:val="tr-TR"/>
         </w:rPr>
-        <w:t>4.1.</w:t>
-      </w:r>
-      <w:r>
-        <w:rPr>
-          <w:sz w:val="24"/>
-          <w:szCs w:val="24"/>
-          <w:lang w:val="tr-TR"/>
-        </w:rPr>
-        <w:t>2</w:t>
+        <w:t>4.1.2</w:t>
       </w:r>
       <w:r>
         <w:rPr>
@@ -3581,10 +3559,10 @@
           <w:noProof/>
         </w:rPr>
         <w:drawing>
-          <wp:inline distT="0" distB="0" distL="0" distR="0" wp14:anchorId="7C24DA8B" wp14:editId="2CE0F59E">
-            <wp:extent cx="5227320" cy="2209800"/>
+          <wp:inline distT="0" distB="0" distL="0" distR="0" wp14:anchorId="7DE97BB9" wp14:editId="013C595A">
+            <wp:extent cx="5699760" cy="2209800"/>
             <wp:effectExtent l="0" t="0" r="0" b="0"/>
-            <wp:docPr id="3" name="Picture 3"/>
+            <wp:docPr id="19" name="Picture 19"/>
             <wp:cNvGraphicFramePr>
               <a:graphicFrameLocks xmlns:a="http://schemas.openxmlformats.org/drawingml/2006/main" noChangeAspect="1"/>
             </wp:cNvGraphicFramePr>
@@ -3604,7 +3582,7 @@
                   <pic:spPr>
                     <a:xfrm>
                       <a:off x="0" y="0"/>
-                      <a:ext cx="5227320" cy="2209800"/>
+                      <a:ext cx="5699760" cy="2209800"/>
                     </a:xfrm>
                     <a:prstGeom prst="rect">
                       <a:avLst/>
@@ -3643,15 +3621,7 @@
           <w:szCs w:val="24"/>
           <w:lang w:val="tr-TR"/>
         </w:rPr>
-        <w:t>4.1.</w:t>
-      </w:r>
-      <w:r>
-        <w:rPr>
-          <w:sz w:val="24"/>
-          <w:szCs w:val="24"/>
-          <w:lang w:val="tr-TR"/>
-        </w:rPr>
-        <w:t>2</w:t>
+        <w:t>4.1.2</w:t>
       </w:r>
       <w:r>
         <w:rPr>
@@ -3695,6 +3665,30 @@
           <w:szCs w:val="24"/>
           <w:lang w:val="tr-TR"/>
         </w:rPr>
+        <w:t>Clients can s</w:t>
+      </w:r>
+      <w:r>
+        <w:rPr>
+          <w:sz w:val="24"/>
+          <w:szCs w:val="24"/>
+          <w:lang w:val="tr-TR"/>
+        </w:rPr>
+        <w:t>elect options in Main</w:t>
+      </w:r>
+      <w:r>
+        <w:rPr>
+          <w:sz w:val="24"/>
+          <w:szCs w:val="24"/>
+          <w:lang w:val="tr-TR"/>
+        </w:rPr>
+        <w:t xml:space="preserve">Screen and each option will direct them to another screen. </w:t>
+      </w:r>
+      <w:r>
+        <w:rPr>
+          <w:sz w:val="24"/>
+          <w:szCs w:val="24"/>
+          <w:lang w:val="tr-TR"/>
+        </w:rPr>
         <w:t xml:space="preserve">Clients authenticate themselves via AuthenticationScreen. </w:t>
       </w:r>
       <w:r>
@@ -3703,7 +3697,23 @@
           <w:szCs w:val="24"/>
           <w:lang w:val="tr-TR"/>
         </w:rPr>
-        <w:t>In MainScreen, they can query for the data in the blockchain.</w:t>
+        <w:t xml:space="preserve">In </w:t>
+      </w:r>
+      <w:r>
+        <w:rPr>
+          <w:sz w:val="24"/>
+          <w:szCs w:val="24"/>
+          <w:lang w:val="tr-TR"/>
+        </w:rPr>
+        <w:t>QueryScreen</w:t>
+      </w:r>
+      <w:r>
+        <w:rPr>
+          <w:sz w:val="24"/>
+          <w:szCs w:val="24"/>
+          <w:lang w:val="tr-TR"/>
+        </w:rPr>
+        <w:t>, they can query for the data in the blockchain.</w:t>
       </w:r>
       <w:r>
         <w:rPr>
@@ -3788,15 +3798,7 @@
           <w:szCs w:val="24"/>
           <w:lang w:val="tr-TR"/>
         </w:rPr>
-        <w:t>4.1.</w:t>
-      </w:r>
-      <w:r>
-        <w:rPr>
-          <w:sz w:val="24"/>
-          <w:szCs w:val="24"/>
-          <w:lang w:val="tr-TR"/>
-        </w:rPr>
-        <w:t>3</w:t>
+        <w:t>4.1.3</w:t>
       </w:r>
       <w:r>
         <w:rPr>
@@ -5335,15 +5337,7 @@
           <w:szCs w:val="24"/>
           <w:lang w:val="tr-TR"/>
         </w:rPr>
-        <w:t>4.1.</w:t>
-      </w:r>
-      <w:r>
-        <w:rPr>
-          <w:sz w:val="24"/>
-          <w:szCs w:val="24"/>
-          <w:lang w:val="tr-TR"/>
-        </w:rPr>
-        <w:t>4</w:t>
+        <w:t>4.1.4</w:t>
       </w:r>
       <w:r>
         <w:rPr>
@@ -5429,15 +5423,7 @@
           <w:szCs w:val="24"/>
           <w:lang w:val="tr-TR"/>
         </w:rPr>
-        <w:t>4.1.</w:t>
-      </w:r>
-      <w:r>
-        <w:rPr>
-          <w:sz w:val="24"/>
-          <w:szCs w:val="24"/>
-          <w:lang w:val="tr-TR"/>
-        </w:rPr>
-        <w:t>4</w:t>
+        <w:t>4.1.4</w:t>
       </w:r>
       <w:r>
         <w:rPr>
@@ -7577,38 +7563,15 @@
           <w:lang w:val="tr-TR"/>
         </w:rPr>
       </w:pPr>
-    </w:p>
-    <w:p>
-      <w:pPr>
-        <w:jc w:val="both"/>
-        <w:rPr>
-          <w:rFonts w:cs="Arial"/>
-          <w:b/>
-          <w:sz w:val="24"/>
-          <w:szCs w:val="24"/>
-          <w:lang w:val="tr-TR"/>
-        </w:rPr>
-      </w:pPr>
-    </w:p>
-    <w:p>
-      <w:pPr>
-        <w:jc w:val="both"/>
-        <w:rPr>
-          <w:rFonts w:cs="Arial"/>
-          <w:b/>
-          <w:sz w:val="24"/>
-          <w:szCs w:val="24"/>
-          <w:lang w:val="tr-TR"/>
-        </w:rPr>
-      </w:pPr>
-      <w:r>
-        <w:rPr>
-          <w:rFonts w:cs="Arial"/>
-          <w:b/>
-          <w:sz w:val="24"/>
-          <w:szCs w:val="24"/>
-          <w:lang w:val="tr-TR"/>
-        </w:rPr>
+      <w:r>
+        <w:rPr>
+          <w:rFonts w:cs="Arial"/>
+          <w:b/>
+          <w:sz w:val="24"/>
+          <w:szCs w:val="24"/>
+          <w:lang w:val="tr-TR"/>
+        </w:rPr>
+        <w:lastRenderedPageBreak/>
         <w:t>Node Class</w:t>
       </w:r>
     </w:p>
@@ -8089,7 +8052,6 @@
           <w:szCs w:val="24"/>
           <w:lang w:val="tr-TR"/>
         </w:rPr>
-        <w:lastRenderedPageBreak/>
         <w:t xml:space="preserve">private String dataSummary: </w:t>
       </w:r>
       <w:r>
@@ -8203,6 +8165,7 @@
           <w:szCs w:val="24"/>
           <w:lang w:val="tr-TR"/>
         </w:rPr>
+        <w:lastRenderedPageBreak/>
         <w:t>Constructor</w:t>
       </w:r>
     </w:p>
@@ -8510,7 +8473,6 @@
           <w:sz w:val="24"/>
           <w:szCs w:val="24"/>
         </w:rPr>
-        <w:lastRenderedPageBreak/>
         <w:t>Attributes</w:t>
       </w:r>
     </w:p>
@@ -8586,6 +8548,7 @@
           <w:sz w:val="24"/>
           <w:szCs w:val="24"/>
         </w:rPr>
+        <w:lastRenderedPageBreak/>
         <w:t>private PostgresDb dbManager</w:t>
       </w:r>
     </w:p>
@@ -9516,7 +9479,6 @@
           <w:sz w:val="24"/>
           <w:szCs w:val="24"/>
         </w:rPr>
-        <w:lastRenderedPageBreak/>
         <w:t>public Long broadcast(</w:t>
       </w:r>
       <w:r>
@@ -9593,6 +9555,7 @@
           <w:sz w:val="24"/>
           <w:szCs w:val="24"/>
         </w:rPr>
+        <w:lastRenderedPageBreak/>
         <w:t xml:space="preserve">public String getKeySet(): </w:t>
       </w:r>
       <w:r>
@@ -10301,7 +10264,6 @@
           <w:sz w:val="24"/>
           <w:szCs w:val="24"/>
         </w:rPr>
-        <w:lastRenderedPageBreak/>
         <w:t xml:space="preserve">public String findMinHash(String blockId): </w:t>
       </w:r>
       <w:r>
@@ -10312,6 +10274,16 @@
         </w:rPr>
         <w:t>Returns the minimum hash among the ones received for the block</w:t>
       </w:r>
+    </w:p>
+    <w:p>
+      <w:pPr>
+        <w:pStyle w:val="ListParagraph"/>
+        <w:ind w:left="450"/>
+        <w:jc w:val="both"/>
+        <w:rPr>
+          <w:noProof/>
+        </w:rPr>
+      </w:pPr>
     </w:p>
     <w:p>
       <w:pPr>
@@ -10345,6 +10317,7 @@
           <w:szCs w:val="24"/>
           <w:lang w:val="tr-TR"/>
         </w:rPr>
+        <w:lastRenderedPageBreak/>
         <w:t>DbManager Subsystem</w:t>
       </w:r>
     </w:p>
@@ -10370,15 +10343,7 @@
           <w:szCs w:val="24"/>
           <w:lang w:val="tr-TR"/>
         </w:rPr>
-        <w:t>4.1.</w:t>
-      </w:r>
-      <w:r>
-        <w:rPr>
-          <w:sz w:val="24"/>
-          <w:szCs w:val="24"/>
-          <w:lang w:val="tr-TR"/>
-        </w:rPr>
-        <w:t>5</w:t>
+        <w:t>4.1.5</w:t>
       </w:r>
       <w:r>
         <w:rPr>
@@ -10465,15 +10430,7 @@
           <w:szCs w:val="24"/>
           <w:lang w:val="tr-TR"/>
         </w:rPr>
-        <w:t>4.1.</w:t>
-      </w:r>
-      <w:r>
-        <w:rPr>
-          <w:sz w:val="24"/>
-          <w:szCs w:val="24"/>
-          <w:lang w:val="tr-TR"/>
-        </w:rPr>
-        <w:t>5</w:t>
+        <w:t>4.1.5</w:t>
       </w:r>
       <w:r>
         <w:rPr>
@@ -10559,15 +10516,7 @@
           <w:szCs w:val="24"/>
           <w:lang w:val="tr-TR"/>
         </w:rPr>
-        <w:t>4.1.</w:t>
-      </w:r>
-      <w:r>
-        <w:rPr>
-          <w:sz w:val="24"/>
-          <w:szCs w:val="24"/>
-          <w:lang w:val="tr-TR"/>
-        </w:rPr>
-        <w:t>6</w:t>
+        <w:t>4.1.6</w:t>
       </w:r>
       <w:r>
         <w:rPr>
@@ -10654,15 +10603,7 @@
           <w:szCs w:val="24"/>
           <w:lang w:val="tr-TR"/>
         </w:rPr>
-        <w:t>4.1.</w:t>
-      </w:r>
-      <w:r>
-        <w:rPr>
-          <w:sz w:val="24"/>
-          <w:szCs w:val="24"/>
-          <w:lang w:val="tr-TR"/>
-        </w:rPr>
-        <w:t>6</w:t>
+        <w:t>4.1.6</w:t>
       </w:r>
       <w:r>
         <w:rPr>
@@ -10737,15 +10678,7 @@
           <w:szCs w:val="24"/>
           <w:lang w:val="tr-TR"/>
         </w:rPr>
-        <w:t>4.1.</w:t>
-      </w:r>
-      <w:r>
-        <w:rPr>
-          <w:sz w:val="24"/>
-          <w:szCs w:val="24"/>
-          <w:lang w:val="tr-TR"/>
-        </w:rPr>
-        <w:t>7</w:t>
+        <w:t>4.1.7</w:t>
       </w:r>
       <w:r>
         <w:rPr>
@@ -10845,15 +10778,7 @@
           <w:szCs w:val="24"/>
           <w:lang w:val="tr-TR"/>
         </w:rPr>
-        <w:t>4.1.</w:t>
-      </w:r>
-      <w:r>
-        <w:rPr>
-          <w:sz w:val="24"/>
-          <w:szCs w:val="24"/>
-          <w:lang w:val="tr-TR"/>
-        </w:rPr>
-        <w:t>7</w:t>
+        <w:t>4.1.7</w:t>
       </w:r>
       <w:r>
         <w:rPr>
@@ -11162,15 +11087,7 @@
           <w:szCs w:val="24"/>
           <w:lang w:val="tr-TR"/>
         </w:rPr>
-        <w:t>4.1.</w:t>
-      </w:r>
-      <w:r>
-        <w:rPr>
-          <w:sz w:val="24"/>
-          <w:szCs w:val="24"/>
-          <w:lang w:val="tr-TR"/>
-        </w:rPr>
-        <w:t>8</w:t>
+        <w:t>4.1.8</w:t>
       </w:r>
       <w:r>
         <w:rPr>
@@ -11268,15 +11185,7 @@
           <w:szCs w:val="24"/>
           <w:lang w:val="tr-TR"/>
         </w:rPr>
-        <w:t>4.1.</w:t>
-      </w:r>
-      <w:r>
-        <w:rPr>
-          <w:sz w:val="24"/>
-          <w:szCs w:val="24"/>
-          <w:lang w:val="tr-TR"/>
-        </w:rPr>
-        <w:t>8</w:t>
+        <w:t>4.1.8</w:t>
       </w:r>
       <w:r>
         <w:rPr>
@@ -12631,15 +12540,7 @@
           <w:szCs w:val="24"/>
           <w:lang w:val="tr-TR"/>
         </w:rPr>
-        <w:t xml:space="preserve"> - </w:t>
-      </w:r>
-      <w:r>
-        <w:rPr>
-          <w:sz w:val="24"/>
-          <w:szCs w:val="24"/>
-          <w:lang w:val="tr-TR"/>
-        </w:rPr>
-        <w:t>Main screen</w:t>
+        <w:t xml:space="preserve"> - Main screen</w:t>
       </w:r>
     </w:p>
     <w:p>
@@ -12679,35 +12580,7 @@
           <w:sz w:val="24"/>
           <w:szCs w:val="24"/>
         </w:rPr>
-        <w:t xml:space="preserve"> above. Via th</w:t>
-      </w:r>
-      <w:r>
-        <w:rPr>
-          <w:sz w:val="24"/>
-          <w:szCs w:val="24"/>
-        </w:rPr>
-        <w:t xml:space="preserve">is screen, users can access to all </w:t>
-      </w:r>
-      <w:r>
-        <w:rPr>
-          <w:sz w:val="24"/>
-          <w:szCs w:val="24"/>
-        </w:rPr>
-        <w:t xml:space="preserve">functionalities of the system. To update or download a block, you should select </w:t>
-      </w:r>
-      <w:r>
-        <w:rPr>
-          <w:sz w:val="24"/>
-          <w:szCs w:val="24"/>
-        </w:rPr>
-        <w:t>the target block from the block</w:t>
-      </w:r>
-      <w:r>
-        <w:rPr>
-          <w:sz w:val="24"/>
-          <w:szCs w:val="24"/>
-        </w:rPr>
-        <w:t xml:space="preserve">chain list on the left panel of the main screen. Otherwise </w:t>
+        <w:t xml:space="preserve"> above. Via this screen, users can access to all functionalities of the system. To update or download a block, you should select the target block from the blockchain list on the left panel of the main screen. Otherwise </w:t>
       </w:r>
       <w:r>
         <w:rPr>
@@ -13136,23 +13009,7 @@
           <w:szCs w:val="24"/>
           <w:lang w:val="tr-TR"/>
         </w:rPr>
-        <w:t xml:space="preserve">In the main screen, when </w:t>
-      </w:r>
-      <w:r>
-        <w:rPr>
-          <w:sz w:val="24"/>
-          <w:szCs w:val="24"/>
-          <w:lang w:val="tr-TR"/>
-        </w:rPr>
-        <w:t>users</w:t>
-      </w:r>
-      <w:r>
-        <w:rPr>
-          <w:sz w:val="24"/>
-          <w:szCs w:val="24"/>
-          <w:lang w:val="tr-TR"/>
-        </w:rPr>
-        <w:t xml:space="preserve"> click on the ‘Upload’ button, the upload screen shown above</w:t>
+        <w:t>In the main screen, when users click on the ‘Upload’ button, the upload screen shown above</w:t>
       </w:r>
       <w:r>
         <w:rPr>
@@ -13192,15 +13049,7 @@
           <w:szCs w:val="24"/>
           <w:lang w:val="tr-TR"/>
         </w:rPr>
-        <w:t xml:space="preserve">igure </w:t>
-      </w:r>
-      <w:r>
-        <w:rPr>
-          <w:sz w:val="24"/>
-          <w:szCs w:val="24"/>
-          <w:lang w:val="tr-TR"/>
-        </w:rPr>
-        <w:t>7.3</w:t>
+        <w:t>igure 7.3</w:t>
       </w:r>
       <w:r>
         <w:rPr>
@@ -13670,23 +13519,7 @@
           <w:szCs w:val="24"/>
           <w:lang w:val="tr-TR"/>
         </w:rPr>
-        <w:t xml:space="preserve">In the main screen, after selecting the target block when </w:t>
-      </w:r>
-      <w:r>
-        <w:rPr>
-          <w:sz w:val="24"/>
-          <w:szCs w:val="24"/>
-          <w:lang w:val="tr-TR"/>
-        </w:rPr>
-        <w:t>users</w:t>
-      </w:r>
-      <w:r>
-        <w:rPr>
-          <w:sz w:val="24"/>
-          <w:szCs w:val="24"/>
-          <w:lang w:val="tr-TR"/>
-        </w:rPr>
-        <w:t xml:space="preserve"> click on the ‘Update’ button, the update screen shown above is displayed. By clicking on the ‘Browse’ button or typing to text field, </w:t>
+        <w:t xml:space="preserve">In the main screen, after selecting the target block when users click on the ‘Update’ button, the update screen shown above is displayed. By clicking on the ‘Browse’ button or typing to text field, </w:t>
       </w:r>
       <w:r>
         <w:rPr>
@@ -13745,16 +13578,7 @@
           <w:szCs w:val="24"/>
           <w:lang w:val="tr-TR"/>
         </w:rPr>
-        <w:t>Download</w:t>
-      </w:r>
-      <w:r>
-        <w:rPr>
-          <w:b/>
-          <w:sz w:val="24"/>
-          <w:szCs w:val="24"/>
-          <w:lang w:val="tr-TR"/>
-        </w:rPr>
-        <w:t xml:space="preserve"> Screen</w:t>
+        <w:t>Download Screen</w:t>
       </w:r>
     </w:p>
     <w:p>
@@ -13928,23 +13752,7 @@
           <w:szCs w:val="24"/>
           <w:lang w:val="tr-TR"/>
         </w:rPr>
-        <w:t xml:space="preserve"> – </w:t>
-      </w:r>
-      <w:r>
-        <w:rPr>
-          <w:sz w:val="24"/>
-          <w:szCs w:val="24"/>
-          <w:lang w:val="tr-TR"/>
-        </w:rPr>
-        <w:t>Download</w:t>
-      </w:r>
-      <w:r>
-        <w:rPr>
-          <w:sz w:val="24"/>
-          <w:szCs w:val="24"/>
-          <w:lang w:val="tr-TR"/>
-        </w:rPr>
-        <w:t xml:space="preserve"> Screen</w:t>
+        <w:t xml:space="preserve"> – Download Screen</w:t>
       </w:r>
     </w:p>
     <w:p>
@@ -13964,23 +13772,7 @@
           <w:szCs w:val="24"/>
           <w:lang w:val="tr-TR"/>
         </w:rPr>
-        <w:t>In the main screen, after selecting the target block</w:t>
-      </w:r>
-      <w:r>
-        <w:rPr>
-          <w:sz w:val="24"/>
-          <w:szCs w:val="24"/>
-          <w:lang w:val="tr-TR"/>
-        </w:rPr>
-        <w:t>,</w:t>
-      </w:r>
-      <w:r>
-        <w:rPr>
-          <w:sz w:val="24"/>
-          <w:szCs w:val="24"/>
-          <w:lang w:val="tr-TR"/>
-        </w:rPr>
-        <w:t xml:space="preserve"> when </w:t>
+        <w:t xml:space="preserve">In the main screen, after selecting the target block, when </w:t>
       </w:r>
       <w:r>
         <w:rPr>
@@ -14305,7 +14097,39 @@
           <w:szCs w:val="24"/>
           <w:lang w:val="tr-TR"/>
         </w:rPr>
-        <w:t xml:space="preserve">In the main screen, when </w:t>
+        <w:t xml:space="preserve">In the main screen, when users click on the ‘Authenticate’ button, the dialog box shown above is displayed. Authentication requires id and password details. </w:t>
+      </w:r>
+      <w:r>
+        <w:rPr>
+          <w:sz w:val="24"/>
+          <w:szCs w:val="24"/>
+          <w:lang w:val="tr-TR"/>
+        </w:rPr>
+        <w:t>They</w:t>
+      </w:r>
+      <w:r>
+        <w:rPr>
+          <w:sz w:val="24"/>
+          <w:szCs w:val="24"/>
+          <w:lang w:val="tr-TR"/>
+        </w:rPr>
+        <w:t xml:space="preserve"> can return to main screen via ‘Cancel’ button. After entering authentication details, by clicking on the ‘OK’ button </w:t>
+      </w:r>
+      <w:r>
+        <w:rPr>
+          <w:sz w:val="24"/>
+          <w:szCs w:val="24"/>
+          <w:lang w:val="tr-TR"/>
+        </w:rPr>
+        <w:t>they</w:t>
+      </w:r>
+      <w:r>
+        <w:rPr>
+          <w:sz w:val="24"/>
+          <w:szCs w:val="24"/>
+          <w:lang w:val="tr-TR"/>
+        </w:rPr>
+        <w:t xml:space="preserve"> may enter the system as authenticated user. After a successful login, a welcome message pops up and </w:t>
       </w:r>
       <w:r>
         <w:rPr>
@@ -14321,54 +14145,6 @@
           <w:szCs w:val="24"/>
           <w:lang w:val="tr-TR"/>
         </w:rPr>
-        <w:t xml:space="preserve"> click on the ‘Authenticate’ button, the dialog box shown above is displayed. Authentication requires id and password details. </w:t>
-      </w:r>
-      <w:r>
-        <w:rPr>
-          <w:sz w:val="24"/>
-          <w:szCs w:val="24"/>
-          <w:lang w:val="tr-TR"/>
-        </w:rPr>
-        <w:t>They</w:t>
-      </w:r>
-      <w:r>
-        <w:rPr>
-          <w:sz w:val="24"/>
-          <w:szCs w:val="24"/>
-          <w:lang w:val="tr-TR"/>
-        </w:rPr>
-        <w:t xml:space="preserve"> can return to main screen via ‘Cancel’ button. After entering authentication details, by clicking on the ‘OK’ button </w:t>
-      </w:r>
-      <w:r>
-        <w:rPr>
-          <w:sz w:val="24"/>
-          <w:szCs w:val="24"/>
-          <w:lang w:val="tr-TR"/>
-        </w:rPr>
-        <w:t>they</w:t>
-      </w:r>
-      <w:r>
-        <w:rPr>
-          <w:sz w:val="24"/>
-          <w:szCs w:val="24"/>
-          <w:lang w:val="tr-TR"/>
-        </w:rPr>
-        <w:t xml:space="preserve"> may enter the system as authenticated user. After a successful login, a welcome message pops up and </w:t>
-      </w:r>
-      <w:r>
-        <w:rPr>
-          <w:sz w:val="24"/>
-          <w:szCs w:val="24"/>
-          <w:lang w:val="tr-TR"/>
-        </w:rPr>
-        <w:t>users</w:t>
-      </w:r>
-      <w:r>
-        <w:rPr>
-          <w:sz w:val="24"/>
-          <w:szCs w:val="24"/>
-          <w:lang w:val="tr-TR"/>
-        </w:rPr>
         <w:t xml:space="preserve"> are directed to the main screen after clicking on the ‘OK’ button. Otherwise a warning message appears indicating the failure cause.  </w:t>
       </w:r>
     </w:p>
@@ -14405,23 +14181,7 @@
           <w:szCs w:val="24"/>
           <w:lang w:val="tr-TR"/>
         </w:rPr>
-        <w:t xml:space="preserve">In the main screen, when you click on the ‘Query’ button, the query screen shown </w:t>
-      </w:r>
-      <w:r>
-        <w:rPr>
-          <w:sz w:val="24"/>
-          <w:szCs w:val="24"/>
-          <w:lang w:val="tr-TR"/>
-        </w:rPr>
-        <w:t>below, in Figure 7.8,</w:t>
-      </w:r>
-      <w:r>
-        <w:rPr>
-          <w:sz w:val="24"/>
-          <w:szCs w:val="24"/>
-          <w:lang w:val="tr-TR"/>
-        </w:rPr>
-        <w:t xml:space="preserve"> is displayed.</w:t>
+        <w:t>In the main screen, when you click on the ‘Query’ button, the query screen shown below, in Figure 7.8, is displayed.</w:t>
       </w:r>
     </w:p>
     <w:p>
@@ -14601,23 +14361,7 @@
           <w:szCs w:val="24"/>
           <w:lang w:val="tr-TR"/>
         </w:rPr>
-        <w:t xml:space="preserve">To run the queries on raw data, </w:t>
-      </w:r>
-      <w:r>
-        <w:rPr>
-          <w:sz w:val="24"/>
-          <w:szCs w:val="24"/>
-          <w:lang w:val="tr-TR"/>
-        </w:rPr>
-        <w:t>users</w:t>
-      </w:r>
-      <w:r>
-        <w:rPr>
-          <w:sz w:val="24"/>
-          <w:szCs w:val="24"/>
-          <w:lang w:val="tr-TR"/>
-        </w:rPr>
-        <w:t xml:space="preserve"> should type the string to be searched on the top panel and click on the ‘Run’ button. If the query is successful, the transaction results taken from the server are shown on the bottom panel. </w:t>
+        <w:t xml:space="preserve">To run the queries on raw data, users should type the string to be searched on the top panel and click on the ‘Run’ button. If the query is successful, the transaction results taken from the server are shown on the bottom panel. </w:t>
       </w:r>
       <w:r>
         <w:rPr>
@@ -15591,6 +15335,7 @@
         <w:t xml:space="preserve"> </w:t>
       </w:r>
     </w:p>
+    <w:bookmarkEnd w:id="1"/>
     <w:p>
       <w:pPr>
         <w:rPr>
@@ -15698,7 +15443,7 @@
           <w:rPr>
             <w:noProof/>
           </w:rPr>
-          <w:t>2</w:t>
+          <w:t>5</w:t>
         </w:r>
         <w:r>
           <w:rPr>
@@ -18224,557 +17969,6 @@
 </w:styles>
 </file>
 
-<file path=word/glossary/document.xml><?xml version="1.0" encoding="utf-8"?>
-<w:glossaryDocument xmlns:wpc="http://schemas.microsoft.com/office/word/2010/wordprocessingCanvas" xmlns:mc="http://schemas.openxmlformats.org/markup-compatibility/2006" xmlns:o="urn:schemas-microsoft-com:office:office" xmlns:r="http://schemas.openxmlformats.org/officeDocument/2006/relationships" xmlns:m="http://schemas.openxmlformats.org/officeDocument/2006/math" xmlns:v="urn:schemas-microsoft-com:vml" xmlns:wp14="http://schemas.microsoft.com/office/word/2010/wordprocessingDrawing" xmlns:wp="http://schemas.openxmlformats.org/drawingml/2006/wordprocessingDrawing" xmlns:w10="urn:schemas-microsoft-com:office:word" xmlns:w="http://schemas.openxmlformats.org/wordprocessingml/2006/main" xmlns:w14="http://schemas.microsoft.com/office/word/2010/wordml" xmlns:wpg="http://schemas.microsoft.com/office/word/2010/wordprocessingGroup" xmlns:wpi="http://schemas.microsoft.com/office/word/2010/wordprocessingInk" xmlns:wne="http://schemas.microsoft.com/office/word/2006/wordml" xmlns:wps="http://schemas.microsoft.com/office/word/2010/wordprocessingShape" mc:Ignorable="w14 wp14"/>
-</file>
-
-<file path=word/glossary/fontTable.xml><?xml version="1.0" encoding="utf-8"?>
-<w:fonts xmlns:mc="http://schemas.openxmlformats.org/markup-compatibility/2006" xmlns:r="http://schemas.openxmlformats.org/officeDocument/2006/relationships" xmlns:w="http://schemas.openxmlformats.org/wordprocessingml/2006/main" xmlns:w14="http://schemas.microsoft.com/office/word/2010/wordml" mc:Ignorable="w14">
-  <w:font w:name="Times New Roman">
-    <w:panose1 w:val="02020603050405020304"/>
-    <w:charset w:val="00"/>
-    <w:family w:val="roman"/>
-    <w:pitch w:val="variable"/>
-    <w:sig w:usb0="E0002EFF" w:usb1="C0007843" w:usb2="00000009" w:usb3="00000000" w:csb0="000001FF" w:csb1="00000000"/>
-  </w:font>
-  <w:font w:name="Calibri">
-    <w:panose1 w:val="020F0502020204030204"/>
-    <w:charset w:val="00"/>
-    <w:family w:val="swiss"/>
-    <w:pitch w:val="variable"/>
-    <w:sig w:usb0="E00002FF" w:usb1="4000ACFF" w:usb2="00000001" w:usb3="00000000" w:csb0="0000019F" w:csb1="00000000"/>
-  </w:font>
-  <w:font w:name="Courier New">
-    <w:panose1 w:val="02070309020205020404"/>
-    <w:charset w:val="00"/>
-    <w:family w:val="modern"/>
-    <w:pitch w:val="fixed"/>
-    <w:sig w:usb0="E0002AFF" w:usb1="C0007843" w:usb2="00000009" w:usb3="00000000" w:csb0="000001FF" w:csb1="00000000"/>
-  </w:font>
-  <w:font w:name="Wingdings">
-    <w:panose1 w:val="05000000000000000000"/>
-    <w:charset w:val="02"/>
-    <w:family w:val="auto"/>
-    <w:pitch w:val="variable"/>
-    <w:sig w:usb0="00000000" w:usb1="10000000" w:usb2="00000000" w:usb3="00000000" w:csb0="80000000" w:csb1="00000000"/>
-  </w:font>
-  <w:font w:name="Symbol">
-    <w:panose1 w:val="05050102010706020507"/>
-    <w:charset w:val="02"/>
-    <w:family w:val="roman"/>
-    <w:pitch w:val="variable"/>
-    <w:sig w:usb0="00000000" w:usb1="10000000" w:usb2="00000000" w:usb3="00000000" w:csb0="80000000" w:csb1="00000000"/>
-  </w:font>
-  <w:font w:name="Arial">
-    <w:panose1 w:val="020B0604020202020204"/>
-    <w:charset w:val="00"/>
-    <w:family w:val="swiss"/>
-    <w:pitch w:val="variable"/>
-    <w:sig w:usb0="E0002AFF" w:usb1="C0007843" w:usb2="00000009" w:usb3="00000000" w:csb0="000001FF" w:csb1="00000000"/>
-  </w:font>
-  <w:font w:name="Trebuchet MS">
-    <w:panose1 w:val="020B0603020202020204"/>
-    <w:charset w:val="00"/>
-    <w:family w:val="swiss"/>
-    <w:pitch w:val="variable"/>
-    <w:sig w:usb0="00000287" w:usb1="00000003" w:usb2="00000000" w:usb3="00000000" w:csb0="0000009F" w:csb1="00000000"/>
-  </w:font>
-  <w:font w:name="Cambria">
-    <w:panose1 w:val="02040503050406030204"/>
-    <w:charset w:val="00"/>
-    <w:family w:val="roman"/>
-    <w:pitch w:val="variable"/>
-    <w:sig w:usb0="E00002FF" w:usb1="400004FF" w:usb2="00000000" w:usb3="00000000" w:csb0="0000019F" w:csb1="00000000"/>
-  </w:font>
-  <w:font w:name="Tahoma">
-    <w:panose1 w:val="020B0604030504040204"/>
-    <w:charset w:val="00"/>
-    <w:family w:val="swiss"/>
-    <w:pitch w:val="variable"/>
-    <w:sig w:usb0="E1002EFF" w:usb1="C000605B" w:usb2="00000029" w:usb3="00000000" w:csb0="000101FF" w:csb1="00000000"/>
-  </w:font>
-  <w:font w:name="Verdana">
-    <w:panose1 w:val="020B0604030504040204"/>
-    <w:charset w:val="00"/>
-    <w:family w:val="swiss"/>
-    <w:pitch w:val="variable"/>
-    <w:sig w:usb0="A10006FF" w:usb1="4000205B" w:usb2="00000010" w:usb3="00000000" w:csb0="0000019F" w:csb1="00000000"/>
-  </w:font>
-</w:fonts>
-</file>
-
-<file path=word/glossary/settings.xml><?xml version="1.0" encoding="utf-8"?>
-<w:settings xmlns:mc="http://schemas.openxmlformats.org/markup-compatibility/2006" xmlns:o="urn:schemas-microsoft-com:office:office" xmlns:r="http://schemas.openxmlformats.org/officeDocument/2006/relationships" xmlns:m="http://schemas.openxmlformats.org/officeDocument/2006/math" xmlns:v="urn:schemas-microsoft-com:vml" xmlns:w10="urn:schemas-microsoft-com:office:word" xmlns:w="http://schemas.openxmlformats.org/wordprocessingml/2006/main" xmlns:w14="http://schemas.microsoft.com/office/word/2010/wordml" xmlns:sl="http://schemas.openxmlformats.org/schemaLibrary/2006/main" mc:Ignorable="w14">
-  <w:view w:val="normal"/>
-  <w:defaultTabStop w:val="720"/>
-  <w:characterSpacingControl w:val="doNotCompress"/>
-  <w:compat>
-    <w:useFELayout/>
-    <w:compatSetting w:name="compatibilityMode" w:uri="http://schemas.microsoft.com/office/word" w:val="14"/>
-    <w:compatSetting w:name="overrideTableStyleFontSizeAndJustification" w:uri="http://schemas.microsoft.com/office/word" w:val="1"/>
-    <w:compatSetting w:name="enableOpenTypeFeatures" w:uri="http://schemas.microsoft.com/office/word" w:val="1"/>
-    <w:compatSetting w:name="doNotFlipMirrorIndents" w:uri="http://schemas.microsoft.com/office/word" w:val="1"/>
-  </w:compat>
-  <w:rsids>
-    <w:rsidRoot w:val="00485D1E"/>
-    <w:rsid w:val="003B1421"/>
-    <w:rsid w:val="00485D1E"/>
-  </w:rsids>
-  <m:mathPr>
-    <m:mathFont m:val="Cambria Math"/>
-    <m:brkBin m:val="before"/>
-    <m:brkBinSub m:val="--"/>
-    <m:smallFrac m:val="0"/>
-    <m:dispDef/>
-    <m:lMargin m:val="0"/>
-    <m:rMargin m:val="0"/>
-    <m:defJc m:val="centerGroup"/>
-    <m:wrapIndent m:val="1440"/>
-    <m:intLim m:val="subSup"/>
-    <m:naryLim m:val="undOvr"/>
-  </m:mathPr>
-  <w:themeFontLang w:val="en-US"/>
-  <w:clrSchemeMapping w:bg1="light1" w:t1="dark1" w:bg2="light2" w:t2="dark2" w:accent1="accent1" w:accent2="accent2" w:accent3="accent3" w:accent4="accent4" w:accent5="accent5" w:accent6="accent6" w:hyperlink="hyperlink" w:followedHyperlink="followedHyperlink"/>
-  <w:decimalSymbol w:val="."/>
-  <w:listSeparator w:val=","/>
-</w:settings>
-</file>
-
-<file path=word/glossary/styles.xml><?xml version="1.0" encoding="utf-8"?>
-<w:styles xmlns:mc="http://schemas.openxmlformats.org/markup-compatibility/2006" xmlns:r="http://schemas.openxmlformats.org/officeDocument/2006/relationships" xmlns:w="http://schemas.openxmlformats.org/wordprocessingml/2006/main" xmlns:w14="http://schemas.microsoft.com/office/word/2010/wordml" mc:Ignorable="w14">
-  <w:docDefaults>
-    <w:rPrDefault>
-      <w:rPr>
-        <w:rFonts w:asciiTheme="minorHAnsi" w:eastAsiaTheme="minorEastAsia" w:hAnsiTheme="minorHAnsi" w:cstheme="minorBidi"/>
-        <w:sz w:val="22"/>
-        <w:szCs w:val="22"/>
-        <w:lang w:val="en-US" w:eastAsia="en-US" w:bidi="ar-SA"/>
-      </w:rPr>
-    </w:rPrDefault>
-    <w:pPrDefault>
-      <w:pPr>
-        <w:spacing w:after="200" w:line="276" w:lineRule="auto"/>
-      </w:pPr>
-    </w:pPrDefault>
-  </w:docDefaults>
-  <w:latentStyles w:defLockedState="0" w:defUIPriority="99" w:defSemiHidden="1" w:defUnhideWhenUsed="1" w:defQFormat="0" w:count="267">
-    <w:lsdException w:name="Normal" w:semiHidden="0" w:uiPriority="0" w:unhideWhenUsed="0" w:qFormat="1"/>
-    <w:lsdException w:name="heading 1" w:semiHidden="0" w:uiPriority="9" w:unhideWhenUsed="0" w:qFormat="1"/>
-    <w:lsdException w:name="heading 2" w:uiPriority="9" w:qFormat="1"/>
-    <w:lsdException w:name="heading 3" w:uiPriority="9" w:qFormat="1"/>
-    <w:lsdException w:name="heading 4" w:uiPriority="9" w:qFormat="1"/>
-    <w:lsdException w:name="heading 5" w:uiPriority="9" w:qFormat="1"/>
-    <w:lsdException w:name="heading 6" w:uiPriority="9" w:qFormat="1"/>
-    <w:lsdException w:name="heading 7" w:uiPriority="9" w:qFormat="1"/>
-    <w:lsdException w:name="heading 8" w:uiPriority="9" w:qFormat="1"/>
-    <w:lsdException w:name="heading 9" w:uiPriority="9" w:qFormat="1"/>
-    <w:lsdException w:name="toc 1" w:uiPriority="39"/>
-    <w:lsdException w:name="toc 2" w:uiPriority="39"/>
-    <w:lsdException w:name="toc 3" w:uiPriority="39"/>
-    <w:lsdException w:name="toc 4" w:uiPriority="39"/>
-    <w:lsdException w:name="toc 5" w:uiPriority="39"/>
-    <w:lsdException w:name="toc 6" w:uiPriority="39"/>
-    <w:lsdException w:name="toc 7" w:uiPriority="39"/>
-    <w:lsdException w:name="toc 8" w:uiPriority="39"/>
-    <w:lsdException w:name="toc 9" w:uiPriority="39"/>
-    <w:lsdException w:name="caption" w:uiPriority="35" w:qFormat="1"/>
-    <w:lsdException w:name="Title" w:semiHidden="0" w:uiPriority="10" w:unhideWhenUsed="0" w:qFormat="1"/>
-    <w:lsdException w:name="Default Paragraph Font" w:uiPriority="1"/>
-    <w:lsdException w:name="Subtitle" w:semiHidden="0" w:uiPriority="11" w:unhideWhenUsed="0" w:qFormat="1"/>
-    <w:lsdException w:name="Strong" w:semiHidden="0" w:uiPriority="22" w:unhideWhenUsed="0" w:qFormat="1"/>
-    <w:lsdException w:name="Emphasis" w:semiHidden="0" w:uiPriority="20" w:unhideWhenUsed="0" w:qFormat="1"/>
-    <w:lsdException w:name="Table Grid" w:semiHidden="0" w:uiPriority="59" w:unhideWhenUsed="0"/>
-    <w:lsdException w:name="Placeholder Text" w:unhideWhenUsed="0"/>
-    <w:lsdException w:name="No Spacing" w:semiHidden="0" w:uiPriority="1" w:unhideWhenUsed="0" w:qFormat="1"/>
-    <w:lsdException w:name="Light Shading" w:semiHidden="0" w:uiPriority="60" w:unhideWhenUsed="0"/>
-    <w:lsdException w:name="Light List" w:semiHidden="0" w:uiPriority="61" w:unhideWhenUsed="0"/>
-    <w:lsdException w:name="Light Grid" w:semiHidden="0" w:uiPriority="62" w:unhideWhenUsed="0"/>
-    <w:lsdException w:name="Medium Shading 1" w:semiHidden="0" w:uiPriority="63" w:unhideWhenUsed="0"/>
-    <w:lsdException w:name="Medium Shading 2" w:semiHidden="0" w:uiPriority="64" w:unhideWhenUsed="0"/>
-    <w:lsdException w:name="Medium List 1" w:semiHidden="0" w:uiPriority="65" w:unhideWhenUsed="0"/>
-    <w:lsdException w:name="Medium List 2" w:semiHidden="0" w:uiPriority="66" w:unhideWhenUsed="0"/>
-    <w:lsdException w:name="Medium Grid 1" w:semiHidden="0" w:uiPriority="67" w:unhideWhenUsed="0"/>
-    <w:lsdException w:name="Medium Grid 2" w:semiHidden="0" w:uiPriority="68" w:unhideWhenUsed="0"/>
-    <w:lsdException w:name="Medium Grid 3" w:semiHidden="0" w:uiPriority="69" w:unhideWhenUsed="0"/>
-    <w:lsdException w:name="Dark List" w:semiHidden="0" w:uiPriority="70" w:unhideWhenUsed="0"/>
-    <w:lsdException w:name="Colorful Shading" w:semiHidden="0" w:uiPriority="71" w:unhideWhenUsed="0"/>
-    <w:lsdException w:name="Colorful List" w:semiHidden="0" w:uiPriority="72" w:unhideWhenUsed="0"/>
-    <w:lsdException w:name="Colorful Grid" w:semiHidden="0" w:uiPriority="73" w:unhideWhenUsed="0"/>
-    <w:lsdException w:name="Light Shading Accent 1" w:semiHidden="0" w:uiPriority="60" w:unhideWhenUsed="0"/>
-    <w:lsdException w:name="Light List Accent 1" w:semiHidden="0" w:uiPriority="61" w:unhideWhenUsed="0"/>
-    <w:lsdException w:name="Light Grid Accent 1" w:semiHidden="0" w:uiPriority="62" w:unhideWhenUsed="0"/>
-    <w:lsdException w:name="Medium Shading 1 Accent 1" w:semiHidden="0" w:uiPriority="63" w:unhideWhenUsed="0"/>
-    <w:lsdException w:name="Medium Shading 2 Accent 1" w:semiHidden="0" w:uiPriority="64" w:unhideWhenUsed="0"/>
-    <w:lsdException w:name="Medium List 1 Accent 1" w:semiHidden="0" w:uiPriority="65" w:unhideWhenUsed="0"/>
-    <w:lsdException w:name="Revision" w:unhideWhenUsed="0"/>
-    <w:lsdException w:name="List Paragraph" w:semiHidden="0" w:uiPriority="34" w:unhideWhenUsed="0" w:qFormat="1"/>
-    <w:lsdException w:name="Quote" w:semiHidden="0" w:uiPriority="29" w:unhideWhenUsed="0" w:qFormat="1"/>
-    <w:lsdException w:name="Intense Quote" w:semiHidden="0" w:uiPriority="30" w:unhideWhenUsed="0" w:qFormat="1"/>
-    <w:lsdException w:name="Medium List 2 Accent 1" w:semiHidden="0" w:uiPriority="66" w:unhideWhenUsed="0"/>
-    <w:lsdException w:name="Medium Grid 1 Accent 1" w:semiHidden="0" w:uiPriority="67" w:unhideWhenUsed="0"/>
-    <w:lsdException w:name="Medium Grid 2 Accent 1" w:semiHidden="0" w:uiPriority="68" w:unhideWhenUsed="0"/>
-    <w:lsdException w:name="Medium Grid 3 Accent 1" w:semiHidden="0" w:uiPriority="69" w:unhideWhenUsed="0"/>
-    <w:lsdException w:name="Dark List Accent 1" w:semiHidden="0" w:uiPriority="70" w:unhideWhenUsed="0"/>
-    <w:lsdException w:name="Colorful Shading Accent 1" w:semiHidden="0" w:uiPriority="71" w:unhideWhenUsed="0"/>
-    <w:lsdException w:name="Colorful List Accent 1" w:semiHidden="0" w:uiPriority="72" w:unhideWhenUsed="0"/>
-    <w:lsdException w:name="Colorful Grid Accent 1" w:semiHidden="0" w:uiPriority="73" w:unhideWhenUsed="0"/>
-    <w:lsdException w:name="Light Shading Accent 2" w:semiHidden="0" w:uiPriority="60" w:unhideWhenUsed="0"/>
-    <w:lsdException w:name="Light List Accent 2" w:semiHidden="0" w:uiPriority="61" w:unhideWhenUsed="0"/>
-    <w:lsdException w:name="Light Grid Accent 2" w:semiHidden="0" w:uiPriority="62" w:unhideWhenUsed="0"/>
-    <w:lsdException w:name="Medium Shading 1 Accent 2" w:semiHidden="0" w:uiPriority="63" w:unhideWhenUsed="0"/>
-    <w:lsdException w:name="Medium Shading 2 Accent 2" w:semiHidden="0" w:uiPriority="64" w:unhideWhenUsed="0"/>
-    <w:lsdException w:name="Medium List 1 Accent 2" w:semiHidden="0" w:uiPriority="65" w:unhideWhenUsed="0"/>
-    <w:lsdException w:name="Medium List 2 Accent 2" w:semiHidden="0" w:uiPriority="66" w:unhideWhenUsed="0"/>
-    <w:lsdException w:name="Medium Grid 1 Accent 2" w:semiHidden="0" w:uiPriority="67" w:unhideWhenUsed="0"/>
-    <w:lsdException w:name="Medium Grid 2 Accent 2" w:semiHidden="0" w:uiPriority="68" w:unhideWhenUsed="0"/>
-    <w:lsdException w:name="Medium Grid 3 Accent 2" w:semiHidden="0" w:uiPriority="69" w:unhideWhenUsed="0"/>
-    <w:lsdException w:name="Dark List Accent 2" w:semiHidden="0" w:uiPriority="70" w:unhideWhenUsed="0"/>
-    <w:lsdException w:name="Colorful Shading Accent 2" w:semiHidden="0" w:uiPriority="71" w:unhideWhenUsed="0"/>
-    <w:lsdException w:name="Colorful List Accent 2" w:semiHidden="0" w:uiPriority="72" w:unhideWhenUsed="0"/>
-    <w:lsdException w:name="Colorful Grid Accent 2" w:semiHidden="0" w:uiPriority="73" w:unhideWhenUsed="0"/>
-    <w:lsdException w:name="Light Shading Accent 3" w:semiHidden="0" w:uiPriority="60" w:unhideWhenUsed="0"/>
-    <w:lsdException w:name="Light List Accent 3" w:semiHidden="0" w:uiPriority="61" w:unhideWhenUsed="0"/>
-    <w:lsdException w:name="Light Grid Accent 3" w:semiHidden="0" w:uiPriority="62" w:unhideWhenUsed="0"/>
-    <w:lsdException w:name="Medium Shading 1 Accent 3" w:semiHidden="0" w:uiPriority="63" w:unhideWhenUsed="0"/>
-    <w:lsdException w:name="Medium Shading 2 Accent 3" w:semiHidden="0" w:uiPriority="64" w:unhideWhenUsed="0"/>
-    <w:lsdException w:name="Medium List 1 Accent 3" w:semiHidden="0" w:uiPriority="65" w:unhideWhenUsed="0"/>
-    <w:lsdException w:name="Medium List 2 Accent 3" w:semiHidden="0" w:uiPriority="66" w:unhideWhenUsed="0"/>
-    <w:lsdException w:name="Medium Grid 1 Accent 3" w:semiHidden="0" w:uiPriority="67" w:unhideWhenUsed="0"/>
-    <w:lsdException w:name="Medium Grid 2 Accent 3" w:semiHidden="0" w:uiPriority="68" w:unhideWhenUsed="0"/>
-    <w:lsdException w:name="Medium Grid 3 Accent 3" w:semiHidden="0" w:uiPriority="69" w:unhideWhenUsed="0"/>
-    <w:lsdException w:name="Dark List Accent 3" w:semiHidden="0" w:uiPriority="70" w:unhideWhenUsed="0"/>
-    <w:lsdException w:name="Colorful Shading Accent 3" w:semiHidden="0" w:uiPriority="71" w:unhideWhenUsed="0"/>
-    <w:lsdException w:name="Colorful List Accent 3" w:semiHidden="0" w:uiPriority="72" w:unhideWhenUsed="0"/>
-    <w:lsdException w:name="Colorful Grid Accent 3" w:semiHidden="0" w:uiPriority="73" w:unhideWhenUsed="0"/>
-    <w:lsdException w:name="Light Shading Accent 4" w:semiHidden="0" w:uiPriority="60" w:unhideWhenUsed="0"/>
-    <w:lsdException w:name="Light List Accent 4" w:semiHidden="0" w:uiPriority="61" w:unhideWhenUsed="0"/>
-    <w:lsdException w:name="Light Grid Accent 4" w:semiHidden="0" w:uiPriority="62" w:unhideWhenUsed="0"/>
-    <w:lsdException w:name="Medium Shading 1 Accent 4" w:semiHidden="0" w:uiPriority="63" w:unhideWhenUsed="0"/>
-    <w:lsdException w:name="Medium Shading 2 Accent 4" w:semiHidden="0" w:uiPriority="64" w:unhideWhenUsed="0"/>
-    <w:lsdException w:name="Medium List 1 Accent 4" w:semiHidden="0" w:uiPriority="65" w:unhideWhenUsed="0"/>
-    <w:lsdException w:name="Medium List 2 Accent 4" w:semiHidden="0" w:uiPriority="66" w:unhideWhenUsed="0"/>
-    <w:lsdException w:name="Medium Grid 1 Accent 4" w:semiHidden="0" w:uiPriority="67" w:unhideWhenUsed="0"/>
-    <w:lsdException w:name="Medium Grid 2 Accent 4" w:semiHidden="0" w:uiPriority="68" w:unhideWhenUsed="0"/>
-    <w:lsdException w:name="Medium Grid 3 Accent 4" w:semiHidden="0" w:uiPriority="69" w:unhideWhenUsed="0"/>
-    <w:lsdException w:name="Dark List Accent 4" w:semiHidden="0" w:uiPriority="70" w:unhideWhenUsed="0"/>
-    <w:lsdException w:name="Colorful Shading Accent 4" w:semiHidden="0" w:uiPriority="71" w:unhideWhenUsed="0"/>
-    <w:lsdException w:name="Colorful List Accent 4" w:semiHidden="0" w:uiPriority="72" w:unhideWhenUsed="0"/>
-    <w:lsdException w:name="Colorful Grid Accent 4" w:semiHidden="0" w:uiPriority="73" w:unhideWhenUsed="0"/>
-    <w:lsdException w:name="Light Shading Accent 5" w:semiHidden="0" w:uiPriority="60" w:unhideWhenUsed="0"/>
-    <w:lsdException w:name="Light List Accent 5" w:semiHidden="0" w:uiPriority="61" w:unhideWhenUsed="0"/>
-    <w:lsdException w:name="Light Grid Accent 5" w:semiHidden="0" w:uiPriority="62" w:unhideWhenUsed="0"/>
-    <w:lsdException w:name="Medium Shading 1 Accent 5" w:semiHidden="0" w:uiPriority="63" w:unhideWhenUsed="0"/>
-    <w:lsdException w:name="Medium Shading 2 Accent 5" w:semiHidden="0" w:uiPriority="64" w:unhideWhenUsed="0"/>
-    <w:lsdException w:name="Medium List 1 Accent 5" w:semiHidden="0" w:uiPriority="65" w:unhideWhenUsed="0"/>
-    <w:lsdException w:name="Medium List 2 Accent 5" w:semiHidden="0" w:uiPriority="66" w:unhideWhenUsed="0"/>
-    <w:lsdException w:name="Medium Grid 1 Accent 5" w:semiHidden="0" w:uiPriority="67" w:unhideWhenUsed="0"/>
-    <w:lsdException w:name="Medium Grid 2 Accent 5" w:semiHidden="0" w:uiPriority="68" w:unhideWhenUsed="0"/>
-    <w:lsdException w:name="Medium Grid 3 Accent 5" w:semiHidden="0" w:uiPriority="69" w:unhideWhenUsed="0"/>
-    <w:lsdException w:name="Dark List Accent 5" w:semiHidden="0" w:uiPriority="70" w:unhideWhenUsed="0"/>
-    <w:lsdException w:name="Colorful Shading Accent 5" w:semiHidden="0" w:uiPriority="71" w:unhideWhenUsed="0"/>
-    <w:lsdException w:name="Colorful List Accent 5" w:semiHidden="0" w:uiPriority="72" w:unhideWhenUsed="0"/>
-    <w:lsdException w:name="Colorful Grid Accent 5" w:semiHidden="0" w:uiPriority="73" w:unhideWhenUsed="0"/>
-    <w:lsdException w:name="Light Shading Accent 6" w:semiHidden="0" w:uiPriority="60" w:unhideWhenUsed="0"/>
-    <w:lsdException w:name="Light List Accent 6" w:semiHidden="0" w:uiPriority="61" w:unhideWhenUsed="0"/>
-    <w:lsdException w:name="Light Grid Accent 6" w:semiHidden="0" w:uiPriority="62" w:unhideWhenUsed="0"/>
-    <w:lsdException w:name="Medium Shading 1 Accent 6" w:semiHidden="0" w:uiPriority="63" w:unhideWhenUsed="0"/>
-    <w:lsdException w:name="Medium Shading 2 Accent 6" w:semiHidden="0" w:uiPriority="64" w:unhideWhenUsed="0"/>
-    <w:lsdException w:name="Medium List 1 Accent 6" w:semiHidden="0" w:uiPriority="65" w:unhideWhenUsed="0"/>
-    <w:lsdException w:name="Medium List 2 Accent 6" w:semiHidden="0" w:uiPriority="66" w:unhideWhenUsed="0"/>
-    <w:lsdException w:name="Medium Grid 1 Accent 6" w:semiHidden="0" w:uiPriority="67" w:unhideWhenUsed="0"/>
-    <w:lsdException w:name="Medium Grid 2 Accent 6" w:semiHidden="0" w:uiPriority="68" w:unhideWhenUsed="0"/>
-    <w:lsdException w:name="Medium Grid 3 Accent 6" w:semiHidden="0" w:uiPriority="69" w:unhideWhenUsed="0"/>
-    <w:lsdException w:name="Dark List Accent 6" w:semiHidden="0" w:uiPriority="70" w:unhideWhenUsed="0"/>
-    <w:lsdException w:name="Colorful Shading Accent 6" w:semiHidden="0" w:uiPriority="71" w:unhideWhenUsed="0"/>
-    <w:lsdException w:name="Colorful List Accent 6" w:semiHidden="0" w:uiPriority="72" w:unhideWhenUsed="0"/>
-    <w:lsdException w:name="Colorful Grid Accent 6" w:semiHidden="0" w:uiPriority="73" w:unhideWhenUsed="0"/>
-    <w:lsdException w:name="Subtle Emphasis" w:semiHidden="0" w:uiPriority="19" w:unhideWhenUsed="0" w:qFormat="1"/>
-    <w:lsdException w:name="Intense Emphasis" w:semiHidden="0" w:uiPriority="21" w:unhideWhenUsed="0" w:qFormat="1"/>
-    <w:lsdException w:name="Subtle Reference" w:semiHidden="0" w:uiPriority="31" w:unhideWhenUsed="0" w:qFormat="1"/>
-    <w:lsdException w:name="Intense Reference" w:semiHidden="0" w:uiPriority="32" w:unhideWhenUsed="0" w:qFormat="1"/>
-    <w:lsdException w:name="Book Title" w:semiHidden="0" w:uiPriority="33" w:unhideWhenUsed="0" w:qFormat="1"/>
-    <w:lsdException w:name="Bibliography" w:uiPriority="37"/>
-    <w:lsdException w:name="TOC Heading" w:uiPriority="39" w:qFormat="1"/>
-  </w:latentStyles>
-  <w:style w:type="paragraph" w:default="1" w:styleId="Normal">
-    <w:name w:val="Normal"/>
-    <w:qFormat/>
-  </w:style>
-  <w:style w:type="character" w:default="1" w:styleId="DefaultParagraphFont">
-    <w:name w:val="Default Paragraph Font"/>
-    <w:uiPriority w:val="1"/>
-    <w:semiHidden/>
-    <w:unhideWhenUsed/>
-  </w:style>
-  <w:style w:type="table" w:default="1" w:styleId="TableNormal">
-    <w:name w:val="Normal Table"/>
-    <w:uiPriority w:val="99"/>
-    <w:semiHidden/>
-    <w:unhideWhenUsed/>
-    <w:tblPr>
-      <w:tblInd w:w="0" w:type="dxa"/>
-      <w:tblCellMar>
-        <w:top w:w="0" w:type="dxa"/>
-        <w:left w:w="108" w:type="dxa"/>
-        <w:bottom w:w="0" w:type="dxa"/>
-        <w:right w:w="108" w:type="dxa"/>
-      </w:tblCellMar>
-    </w:tblPr>
-  </w:style>
-  <w:style w:type="numbering" w:default="1" w:styleId="NoList">
-    <w:name w:val="No List"/>
-    <w:uiPriority w:val="99"/>
-    <w:semiHidden/>
-    <w:unhideWhenUsed/>
-  </w:style>
-  <w:style w:type="paragraph" w:customStyle="1" w:styleId="64F7EE8388864DDF8B192DF31EC6A2C4">
-    <w:name w:val="64F7EE8388864DDF8B192DF31EC6A2C4"/>
-    <w:rsid w:val="00485D1E"/>
-  </w:style>
-  <w:style w:type="paragraph" w:customStyle="1" w:styleId="5CF1E3F1EAA041938BDF78B23BA55392">
-    <w:name w:val="5CF1E3F1EAA041938BDF78B23BA55392"/>
-    <w:rsid w:val="00485D1E"/>
-  </w:style>
-  <w:style w:type="paragraph" w:customStyle="1" w:styleId="3F271C6B743541498D2E7A3F73440190">
-    <w:name w:val="3F271C6B743541498D2E7A3F73440190"/>
-    <w:rsid w:val="00485D1E"/>
-  </w:style>
-  <w:style w:type="paragraph" w:customStyle="1" w:styleId="8669A62A6B864F8AB236E6104A2B47A2">
-    <w:name w:val="8669A62A6B864F8AB236E6104A2B47A2"/>
-    <w:rsid w:val="00485D1E"/>
-  </w:style>
-  <w:style w:type="paragraph" w:customStyle="1" w:styleId="0028F39312D34EF48B9BD930C3C1FD15">
-    <w:name w:val="0028F39312D34EF48B9BD930C3C1FD15"/>
-    <w:rsid w:val="00485D1E"/>
-  </w:style>
-  <w:style w:type="paragraph" w:customStyle="1" w:styleId="D02323DABDB8419EAD3F66B8F7273A4B">
-    <w:name w:val="D02323DABDB8419EAD3F66B8F7273A4B"/>
-    <w:rsid w:val="00485D1E"/>
-  </w:style>
-</w:styles>
-</file>
-
-<file path=word/glossary/stylesWithEffects.xml><?xml version="1.0" encoding="utf-8"?>
-<w:styles xmlns:wpc="http://schemas.microsoft.com/office/word/2010/wordprocessingCanvas" xmlns:mc="http://schemas.openxmlformats.org/markup-compatibility/2006" xmlns:o="urn:schemas-microsoft-com:office:office" xmlns:r="http://schemas.openxmlformats.org/officeDocument/2006/relationships" xmlns:m="http://schemas.openxmlformats.org/officeDocument/2006/math" xmlns:v="urn:schemas-microsoft-com:vml" xmlns:wp14="http://schemas.microsoft.com/office/word/2010/wordprocessingDrawing" xmlns:wp="http://schemas.openxmlformats.org/drawingml/2006/wordprocessingDrawing" xmlns:w10="urn:schemas-microsoft-com:office:word" xmlns:w="http://schemas.openxmlformats.org/wordprocessingml/2006/main" xmlns:w14="http://schemas.microsoft.com/office/word/2010/wordml" xmlns:wpg="http://schemas.microsoft.com/office/word/2010/wordprocessingGroup" xmlns:wpi="http://schemas.microsoft.com/office/word/2010/wordprocessingInk" xmlns:wne="http://schemas.microsoft.com/office/word/2006/wordml" xmlns:wps="http://schemas.microsoft.com/office/word/2010/wordprocessingShape" mc:Ignorable="w14 wp14">
-  <w:docDefaults>
-    <w:rPrDefault>
-      <w:rPr>
-        <w:rFonts w:asciiTheme="minorHAnsi" w:eastAsiaTheme="minorEastAsia" w:hAnsiTheme="minorHAnsi" w:cstheme="minorBidi"/>
-        <w:sz w:val="22"/>
-        <w:szCs w:val="22"/>
-        <w:lang w:val="en-US" w:eastAsia="en-US" w:bidi="ar-SA"/>
-      </w:rPr>
-    </w:rPrDefault>
-    <w:pPrDefault>
-      <w:pPr>
-        <w:spacing w:after="200" w:line="276" w:lineRule="auto"/>
-      </w:pPr>
-    </w:pPrDefault>
-  </w:docDefaults>
-  <w:latentStyles w:defLockedState="0" w:defUIPriority="99" w:defSemiHidden="1" w:defUnhideWhenUsed="1" w:defQFormat="0" w:count="267">
-    <w:lsdException w:name="Normal" w:semiHidden="0" w:uiPriority="0" w:unhideWhenUsed="0" w:qFormat="1"/>
-    <w:lsdException w:name="heading 1" w:semiHidden="0" w:uiPriority="9" w:unhideWhenUsed="0" w:qFormat="1"/>
-    <w:lsdException w:name="heading 2" w:uiPriority="9" w:qFormat="1"/>
-    <w:lsdException w:name="heading 3" w:uiPriority="9" w:qFormat="1"/>
-    <w:lsdException w:name="heading 4" w:uiPriority="9" w:qFormat="1"/>
-    <w:lsdException w:name="heading 5" w:uiPriority="9" w:qFormat="1"/>
-    <w:lsdException w:name="heading 6" w:uiPriority="9" w:qFormat="1"/>
-    <w:lsdException w:name="heading 7" w:uiPriority="9" w:qFormat="1"/>
-    <w:lsdException w:name="heading 8" w:uiPriority="9" w:qFormat="1"/>
-    <w:lsdException w:name="heading 9" w:uiPriority="9" w:qFormat="1"/>
-    <w:lsdException w:name="toc 1" w:uiPriority="39"/>
-    <w:lsdException w:name="toc 2" w:uiPriority="39"/>
-    <w:lsdException w:name="toc 3" w:uiPriority="39"/>
-    <w:lsdException w:name="toc 4" w:uiPriority="39"/>
-    <w:lsdException w:name="toc 5" w:uiPriority="39"/>
-    <w:lsdException w:name="toc 6" w:uiPriority="39"/>
-    <w:lsdException w:name="toc 7" w:uiPriority="39"/>
-    <w:lsdException w:name="toc 8" w:uiPriority="39"/>
-    <w:lsdException w:name="toc 9" w:uiPriority="39"/>
-    <w:lsdException w:name="caption" w:uiPriority="35" w:qFormat="1"/>
-    <w:lsdException w:name="Title" w:semiHidden="0" w:uiPriority="10" w:unhideWhenUsed="0" w:qFormat="1"/>
-    <w:lsdException w:name="Default Paragraph Font" w:uiPriority="1"/>
-    <w:lsdException w:name="Subtitle" w:semiHidden="0" w:uiPriority="11" w:unhideWhenUsed="0" w:qFormat="1"/>
-    <w:lsdException w:name="Strong" w:semiHidden="0" w:uiPriority="22" w:unhideWhenUsed="0" w:qFormat="1"/>
-    <w:lsdException w:name="Emphasis" w:semiHidden="0" w:uiPriority="20" w:unhideWhenUsed="0" w:qFormat="1"/>
-    <w:lsdException w:name="Table Grid" w:semiHidden="0" w:uiPriority="59" w:unhideWhenUsed="0"/>
-    <w:lsdException w:name="Placeholder Text" w:unhideWhenUsed="0"/>
-    <w:lsdException w:name="No Spacing" w:semiHidden="0" w:uiPriority="1" w:unhideWhenUsed="0" w:qFormat="1"/>
-    <w:lsdException w:name="Light Shading" w:semiHidden="0" w:uiPriority="60" w:unhideWhenUsed="0"/>
-    <w:lsdException w:name="Light List" w:semiHidden="0" w:uiPriority="61" w:unhideWhenUsed="0"/>
-    <w:lsdException w:name="Light Grid" w:semiHidden="0" w:uiPriority="62" w:unhideWhenUsed="0"/>
-    <w:lsdException w:name="Medium Shading 1" w:semiHidden="0" w:uiPriority="63" w:unhideWhenUsed="0"/>
-    <w:lsdException w:name="Medium Shading 2" w:semiHidden="0" w:uiPriority="64" w:unhideWhenUsed="0"/>
-    <w:lsdException w:name="Medium List 1" w:semiHidden="0" w:uiPriority="65" w:unhideWhenUsed="0"/>
-    <w:lsdException w:name="Medium List 2" w:semiHidden="0" w:uiPriority="66" w:unhideWhenUsed="0"/>
-    <w:lsdException w:name="Medium Grid 1" w:semiHidden="0" w:uiPriority="67" w:unhideWhenUsed="0"/>
-    <w:lsdException w:name="Medium Grid 2" w:semiHidden="0" w:uiPriority="68" w:unhideWhenUsed="0"/>
-    <w:lsdException w:name="Medium Grid 3" w:semiHidden="0" w:uiPriority="69" w:unhideWhenUsed="0"/>
-    <w:lsdException w:name="Dark List" w:semiHidden="0" w:uiPriority="70" w:unhideWhenUsed="0"/>
-    <w:lsdException w:name="Colorful Shading" w:semiHidden="0" w:uiPriority="71" w:unhideWhenUsed="0"/>
-    <w:lsdException w:name="Colorful List" w:semiHidden="0" w:uiPriority="72" w:unhideWhenUsed="0"/>
-    <w:lsdException w:name="Colorful Grid" w:semiHidden="0" w:uiPriority="73" w:unhideWhenUsed="0"/>
-    <w:lsdException w:name="Light Shading Accent 1" w:semiHidden="0" w:uiPriority="60" w:unhideWhenUsed="0"/>
-    <w:lsdException w:name="Light List Accent 1" w:semiHidden="0" w:uiPriority="61" w:unhideWhenUsed="0"/>
-    <w:lsdException w:name="Light Grid Accent 1" w:semiHidden="0" w:uiPriority="62" w:unhideWhenUsed="0"/>
-    <w:lsdException w:name="Medium Shading 1 Accent 1" w:semiHidden="0" w:uiPriority="63" w:unhideWhenUsed="0"/>
-    <w:lsdException w:name="Medium Shading 2 Accent 1" w:semiHidden="0" w:uiPriority="64" w:unhideWhenUsed="0"/>
-    <w:lsdException w:name="Medium List 1 Accent 1" w:semiHidden="0" w:uiPriority="65" w:unhideWhenUsed="0"/>
-    <w:lsdException w:name="Revision" w:unhideWhenUsed="0"/>
-    <w:lsdException w:name="List Paragraph" w:semiHidden="0" w:uiPriority="34" w:unhideWhenUsed="0" w:qFormat="1"/>
-    <w:lsdException w:name="Quote" w:semiHidden="0" w:uiPriority="29" w:unhideWhenUsed="0" w:qFormat="1"/>
-    <w:lsdException w:name="Intense Quote" w:semiHidden="0" w:uiPriority="30" w:unhideWhenUsed="0" w:qFormat="1"/>
-    <w:lsdException w:name="Medium List 2 Accent 1" w:semiHidden="0" w:uiPriority="66" w:unhideWhenUsed="0"/>
-    <w:lsdException w:name="Medium Grid 1 Accent 1" w:semiHidden="0" w:uiPriority="67" w:unhideWhenUsed="0"/>
-    <w:lsdException w:name="Medium Grid 2 Accent 1" w:semiHidden="0" w:uiPriority="68" w:unhideWhenUsed="0"/>
-    <w:lsdException w:name="Medium Grid 3 Accent 1" w:semiHidden="0" w:uiPriority="69" w:unhideWhenUsed="0"/>
-    <w:lsdException w:name="Dark List Accent 1" w:semiHidden="0" w:uiPriority="70" w:unhideWhenUsed="0"/>
-    <w:lsdException w:name="Colorful Shading Accent 1" w:semiHidden="0" w:uiPriority="71" w:unhideWhenUsed="0"/>
-    <w:lsdException w:name="Colorful List Accent 1" w:semiHidden="0" w:uiPriority="72" w:unhideWhenUsed="0"/>
-    <w:lsdException w:name="Colorful Grid Accent 1" w:semiHidden="0" w:uiPriority="73" w:unhideWhenUsed="0"/>
-    <w:lsdException w:name="Light Shading Accent 2" w:semiHidden="0" w:uiPriority="60" w:unhideWhenUsed="0"/>
-    <w:lsdException w:name="Light List Accent 2" w:semiHidden="0" w:uiPriority="61" w:unhideWhenUsed="0"/>
-    <w:lsdException w:name="Light Grid Accent 2" w:semiHidden="0" w:uiPriority="62" w:unhideWhenUsed="0"/>
-    <w:lsdException w:name="Medium Shading 1 Accent 2" w:semiHidden="0" w:uiPriority="63" w:unhideWhenUsed="0"/>
-    <w:lsdException w:name="Medium Shading 2 Accent 2" w:semiHidden="0" w:uiPriority="64" w:unhideWhenUsed="0"/>
-    <w:lsdException w:name="Medium List 1 Accent 2" w:semiHidden="0" w:uiPriority="65" w:unhideWhenUsed="0"/>
-    <w:lsdException w:name="Medium List 2 Accent 2" w:semiHidden="0" w:uiPriority="66" w:unhideWhenUsed="0"/>
-    <w:lsdException w:name="Medium Grid 1 Accent 2" w:semiHidden="0" w:uiPriority="67" w:unhideWhenUsed="0"/>
-    <w:lsdException w:name="Medium Grid 2 Accent 2" w:semiHidden="0" w:uiPriority="68" w:unhideWhenUsed="0"/>
-    <w:lsdException w:name="Medium Grid 3 Accent 2" w:semiHidden="0" w:uiPriority="69" w:unhideWhenUsed="0"/>
-    <w:lsdException w:name="Dark List Accent 2" w:semiHidden="0" w:uiPriority="70" w:unhideWhenUsed="0"/>
-    <w:lsdException w:name="Colorful Shading Accent 2" w:semiHidden="0" w:uiPriority="71" w:unhideWhenUsed="0"/>
-    <w:lsdException w:name="Colorful List Accent 2" w:semiHidden="0" w:uiPriority="72" w:unhideWhenUsed="0"/>
-    <w:lsdException w:name="Colorful Grid Accent 2" w:semiHidden="0" w:uiPriority="73" w:unhideWhenUsed="0"/>
-    <w:lsdException w:name="Light Shading Accent 3" w:semiHidden="0" w:uiPriority="60" w:unhideWhenUsed="0"/>
-    <w:lsdException w:name="Light List Accent 3" w:semiHidden="0" w:uiPriority="61" w:unhideWhenUsed="0"/>
-    <w:lsdException w:name="Light Grid Accent 3" w:semiHidden="0" w:uiPriority="62" w:unhideWhenUsed="0"/>
-    <w:lsdException w:name="Medium Shading 1 Accent 3" w:semiHidden="0" w:uiPriority="63" w:unhideWhenUsed="0"/>
-    <w:lsdException w:name="Medium Shading 2 Accent 3" w:semiHidden="0" w:uiPriority="64" w:unhideWhenUsed="0"/>
-    <w:lsdException w:name="Medium List 1 Accent 3" w:semiHidden="0" w:uiPriority="65" w:unhideWhenUsed="0"/>
-    <w:lsdException w:name="Medium List 2 Accent 3" w:semiHidden="0" w:uiPriority="66" w:unhideWhenUsed="0"/>
-    <w:lsdException w:name="Medium Grid 1 Accent 3" w:semiHidden="0" w:uiPriority="67" w:unhideWhenUsed="0"/>
-    <w:lsdException w:name="Medium Grid 2 Accent 3" w:semiHidden="0" w:uiPriority="68" w:unhideWhenUsed="0"/>
-    <w:lsdException w:name="Medium Grid 3 Accent 3" w:semiHidden="0" w:uiPriority="69" w:unhideWhenUsed="0"/>
-    <w:lsdException w:name="Dark List Accent 3" w:semiHidden="0" w:uiPriority="70" w:unhideWhenUsed="0"/>
-    <w:lsdException w:name="Colorful Shading Accent 3" w:semiHidden="0" w:uiPriority="71" w:unhideWhenUsed="0"/>
-    <w:lsdException w:name="Colorful List Accent 3" w:semiHidden="0" w:uiPriority="72" w:unhideWhenUsed="0"/>
-    <w:lsdException w:name="Colorful Grid Accent 3" w:semiHidden="0" w:uiPriority="73" w:unhideWhenUsed="0"/>
-    <w:lsdException w:name="Light Shading Accent 4" w:semiHidden="0" w:uiPriority="60" w:unhideWhenUsed="0"/>
-    <w:lsdException w:name="Light List Accent 4" w:semiHidden="0" w:uiPriority="61" w:unhideWhenUsed="0"/>
-    <w:lsdException w:name="Light Grid Accent 4" w:semiHidden="0" w:uiPriority="62" w:unhideWhenUsed="0"/>
-    <w:lsdException w:name="Medium Shading 1 Accent 4" w:semiHidden="0" w:uiPriority="63" w:unhideWhenUsed="0"/>
-    <w:lsdException w:name="Medium Shading 2 Accent 4" w:semiHidden="0" w:uiPriority="64" w:unhideWhenUsed="0"/>
-    <w:lsdException w:name="Medium List 1 Accent 4" w:semiHidden="0" w:uiPriority="65" w:unhideWhenUsed="0"/>
-    <w:lsdException w:name="Medium List 2 Accent 4" w:semiHidden="0" w:uiPriority="66" w:unhideWhenUsed="0"/>
-    <w:lsdException w:name="Medium Grid 1 Accent 4" w:semiHidden="0" w:uiPriority="67" w:unhideWhenUsed="0"/>
-    <w:lsdException w:name="Medium Grid 2 Accent 4" w:semiHidden="0" w:uiPriority="68" w:unhideWhenUsed="0"/>
-    <w:lsdException w:name="Medium Grid 3 Accent 4" w:semiHidden="0" w:uiPriority="69" w:unhideWhenUsed="0"/>
-    <w:lsdException w:name="Dark List Accent 4" w:semiHidden="0" w:uiPriority="70" w:unhideWhenUsed="0"/>
-    <w:lsdException w:name="Colorful Shading Accent 4" w:semiHidden="0" w:uiPriority="71" w:unhideWhenUsed="0"/>
-    <w:lsdException w:name="Colorful List Accent 4" w:semiHidden="0" w:uiPriority="72" w:unhideWhenUsed="0"/>
-    <w:lsdException w:name="Colorful Grid Accent 4" w:semiHidden="0" w:uiPriority="73" w:unhideWhenUsed="0"/>
-    <w:lsdException w:name="Light Shading Accent 5" w:semiHidden="0" w:uiPriority="60" w:unhideWhenUsed="0"/>
-    <w:lsdException w:name="Light List Accent 5" w:semiHidden="0" w:uiPriority="61" w:unhideWhenUsed="0"/>
-    <w:lsdException w:name="Light Grid Accent 5" w:semiHidden="0" w:uiPriority="62" w:unhideWhenUsed="0"/>
-    <w:lsdException w:name="Medium Shading 1 Accent 5" w:semiHidden="0" w:uiPriority="63" w:unhideWhenUsed="0"/>
-    <w:lsdException w:name="Medium Shading 2 Accent 5" w:semiHidden="0" w:uiPriority="64" w:unhideWhenUsed="0"/>
-    <w:lsdException w:name="Medium List 1 Accent 5" w:semiHidden="0" w:uiPriority="65" w:unhideWhenUsed="0"/>
-    <w:lsdException w:name="Medium List 2 Accent 5" w:semiHidden="0" w:uiPriority="66" w:unhideWhenUsed="0"/>
-    <w:lsdException w:name="Medium Grid 1 Accent 5" w:semiHidden="0" w:uiPriority="67" w:unhideWhenUsed="0"/>
-    <w:lsdException w:name="Medium Grid 2 Accent 5" w:semiHidden="0" w:uiPriority="68" w:unhideWhenUsed="0"/>
-    <w:lsdException w:name="Medium Grid 3 Accent 5" w:semiHidden="0" w:uiPriority="69" w:unhideWhenUsed="0"/>
-    <w:lsdException w:name="Dark List Accent 5" w:semiHidden="0" w:uiPriority="70" w:unhideWhenUsed="0"/>
-    <w:lsdException w:name="Colorful Shading Accent 5" w:semiHidden="0" w:uiPriority="71" w:unhideWhenUsed="0"/>
-    <w:lsdException w:name="Colorful List Accent 5" w:semiHidden="0" w:uiPriority="72" w:unhideWhenUsed="0"/>
-    <w:lsdException w:name="Colorful Grid Accent 5" w:semiHidden="0" w:uiPriority="73" w:unhideWhenUsed="0"/>
-    <w:lsdException w:name="Light Shading Accent 6" w:semiHidden="0" w:uiPriority="60" w:unhideWhenUsed="0"/>
-    <w:lsdException w:name="Light List Accent 6" w:semiHidden="0" w:uiPriority="61" w:unhideWhenUsed="0"/>
-    <w:lsdException w:name="Light Grid Accent 6" w:semiHidden="0" w:uiPriority="62" w:unhideWhenUsed="0"/>
-    <w:lsdException w:name="Medium Shading 1 Accent 6" w:semiHidden="0" w:uiPriority="63" w:unhideWhenUsed="0"/>
-    <w:lsdException w:name="Medium Shading 2 Accent 6" w:semiHidden="0" w:uiPriority="64" w:unhideWhenUsed="0"/>
-    <w:lsdException w:name="Medium List 1 Accent 6" w:semiHidden="0" w:uiPriority="65" w:unhideWhenUsed="0"/>
-    <w:lsdException w:name="Medium List 2 Accent 6" w:semiHidden="0" w:uiPriority="66" w:unhideWhenUsed="0"/>
-    <w:lsdException w:name="Medium Grid 1 Accent 6" w:semiHidden="0" w:uiPriority="67" w:unhideWhenUsed="0"/>
-    <w:lsdException w:name="Medium Grid 2 Accent 6" w:semiHidden="0" w:uiPriority="68" w:unhideWhenUsed="0"/>
-    <w:lsdException w:name="Medium Grid 3 Accent 6" w:semiHidden="0" w:uiPriority="69" w:unhideWhenUsed="0"/>
-    <w:lsdException w:name="Dark List Accent 6" w:semiHidden="0" w:uiPriority="70" w:unhideWhenUsed="0"/>
-    <w:lsdException w:name="Colorful Shading Accent 6" w:semiHidden="0" w:uiPriority="71" w:unhideWhenUsed="0"/>
-    <w:lsdException w:name="Colorful List Accent 6" w:semiHidden="0" w:uiPriority="72" w:unhideWhenUsed="0"/>
-    <w:lsdException w:name="Colorful Grid Accent 6" w:semiHidden="0" w:uiPriority="73" w:unhideWhenUsed="0"/>
-    <w:lsdException w:name="Subtle Emphasis" w:semiHidden="0" w:uiPriority="19" w:unhideWhenUsed="0" w:qFormat="1"/>
-    <w:lsdException w:name="Intense Emphasis" w:semiHidden="0" w:uiPriority="21" w:unhideWhenUsed="0" w:qFormat="1"/>
-    <w:lsdException w:name="Subtle Reference" w:semiHidden="0" w:uiPriority="31" w:unhideWhenUsed="0" w:qFormat="1"/>
-    <w:lsdException w:name="Intense Reference" w:semiHidden="0" w:uiPriority="32" w:unhideWhenUsed="0" w:qFormat="1"/>
-    <w:lsdException w:name="Book Title" w:semiHidden="0" w:uiPriority="33" w:unhideWhenUsed="0" w:qFormat="1"/>
-    <w:lsdException w:name="Bibliography" w:uiPriority="37"/>
-    <w:lsdException w:name="TOC Heading" w:uiPriority="39" w:qFormat="1"/>
-  </w:latentStyles>
-  <w:style w:type="paragraph" w:default="1" w:styleId="Normal">
-    <w:name w:val="Normal"/>
-    <w:qFormat/>
-  </w:style>
-  <w:style w:type="character" w:default="1" w:styleId="DefaultParagraphFont">
-    <w:name w:val="Default Paragraph Font"/>
-    <w:uiPriority w:val="1"/>
-    <w:semiHidden/>
-    <w:unhideWhenUsed/>
-  </w:style>
-  <w:style w:type="table" w:default="1" w:styleId="TableNormal">
-    <w:name w:val="Normal Table"/>
-    <w:uiPriority w:val="99"/>
-    <w:semiHidden/>
-    <w:unhideWhenUsed/>
-    <w:tblPr>
-      <w:tblInd w:w="0" w:type="dxa"/>
-      <w:tblCellMar>
-        <w:top w:w="0" w:type="dxa"/>
-        <w:left w:w="108" w:type="dxa"/>
-        <w:bottom w:w="0" w:type="dxa"/>
-        <w:right w:w="108" w:type="dxa"/>
-      </w:tblCellMar>
-    </w:tblPr>
-  </w:style>
-  <w:style w:type="numbering" w:default="1" w:styleId="NoList">
-    <w:name w:val="No List"/>
-    <w:uiPriority w:val="99"/>
-    <w:semiHidden/>
-    <w:unhideWhenUsed/>
-  </w:style>
-  <w:style w:type="paragraph" w:customStyle="1" w:styleId="64F7EE8388864DDF8B192DF31EC6A2C4">
-    <w:name w:val="64F7EE8388864DDF8B192DF31EC6A2C4"/>
-    <w:rsid w:val="00485D1E"/>
-  </w:style>
-  <w:style w:type="paragraph" w:customStyle="1" w:styleId="5CF1E3F1EAA041938BDF78B23BA55392">
-    <w:name w:val="5CF1E3F1EAA041938BDF78B23BA55392"/>
-    <w:rsid w:val="00485D1E"/>
-  </w:style>
-  <w:style w:type="paragraph" w:customStyle="1" w:styleId="3F271C6B743541498D2E7A3F73440190">
-    <w:name w:val="3F271C6B743541498D2E7A3F73440190"/>
-    <w:rsid w:val="00485D1E"/>
-  </w:style>
-  <w:style w:type="paragraph" w:customStyle="1" w:styleId="8669A62A6B864F8AB236E6104A2B47A2">
-    <w:name w:val="8669A62A6B864F8AB236E6104A2B47A2"/>
-    <w:rsid w:val="00485D1E"/>
-  </w:style>
-  <w:style w:type="paragraph" w:customStyle="1" w:styleId="0028F39312D34EF48B9BD930C3C1FD15">
-    <w:name w:val="0028F39312D34EF48B9BD930C3C1FD15"/>
-    <w:rsid w:val="00485D1E"/>
-  </w:style>
-  <w:style w:type="paragraph" w:customStyle="1" w:styleId="D02323DABDB8419EAD3F66B8F7273A4B">
-    <w:name w:val="D02323DABDB8419EAD3F66B8F7273A4B"/>
-    <w:rsid w:val="00485D1E"/>
-  </w:style>
-</w:styles>
-</file>
-
-<file path=word/glossary/webSettings.xml><?xml version="1.0" encoding="utf-8"?>
-<w:webSettings xmlns:mc="http://schemas.openxmlformats.org/markup-compatibility/2006" xmlns:r="http://schemas.openxmlformats.org/officeDocument/2006/relationships" xmlns:w="http://schemas.openxmlformats.org/wordprocessingml/2006/main" xmlns:w14="http://schemas.microsoft.com/office/word/2010/wordml" mc:Ignorable="w14">
-  <w:optimizeForBrowser/>
-  <w:allowPNG/>
-</w:webSettings>
-</file>
-
 <file path=word/theme/theme1.xml><?xml version="1.0" encoding="utf-8"?>
 <a:theme xmlns:a="http://schemas.openxmlformats.org/drawingml/2006/main" name="Office Theme">
   <a:themeElements>
@@ -19065,7 +18259,7 @@
 </file>
 
 <file path=customXml/itemProps1.xml><?xml version="1.0" encoding="utf-8"?>
-<ds:datastoreItem xmlns:ds="http://schemas.openxmlformats.org/officeDocument/2006/customXml" ds:itemID="{B8980BD6-2AEC-40DF-9E2E-A07B0E505257}">
+<ds:datastoreItem xmlns:ds="http://schemas.openxmlformats.org/officeDocument/2006/customXml" ds:itemID="{B7518F56-DB9C-4A30-9BA9-F941911976EE}">
   <ds:schemaRefs>
     <ds:schemaRef ds:uri="http://schemas.openxmlformats.org/officeDocument/2006/bibliography"/>
   </ds:schemaRefs>

</xml_diff>